<commit_message>
needs revising before draft completion
</commit_message>
<xml_diff>
--- a/Manuscript/Col4a5_man_supp_methods.docx
+++ b/Manuscript/Col4a5_man_supp_methods.docx
@@ -537,33 +537,27 @@
         <w:rPr>
           <w:rFonts w:ascii="Times New Roman" w:hAnsi="Times New Roman" w:cs="Times New Roman"/>
         </w:rPr>
-        <w:t xml:space="preserve">The </w:t>
-      </w:r>
-      <w:r>
-        <w:rPr>
-          <w:rFonts w:ascii="Times New Roman" w:hAnsi="Times New Roman" w:cs="Times New Roman"/>
-        </w:rPr>
-        <w:t>DNA isolation protocol</w:t>
-      </w:r>
-      <w:r>
-        <w:rPr>
-          <w:rFonts w:ascii="Times New Roman" w:hAnsi="Times New Roman" w:cs="Times New Roman"/>
-        </w:rPr>
-        <w:t xml:space="preserve"> did not contain phenol-</w:t>
-      </w:r>
-      <w:proofErr w:type="spellStart"/>
-      <w:r>
-        <w:rPr>
-          <w:rFonts w:ascii="Times New Roman" w:hAnsi="Times New Roman" w:cs="Times New Roman"/>
-        </w:rPr>
-        <w:t>choloroform</w:t>
-      </w:r>
-      <w:proofErr w:type="spellEnd"/>
-      <w:r>
-        <w:rPr>
-          <w:rFonts w:ascii="Times New Roman" w:hAnsi="Times New Roman" w:cs="Times New Roman"/>
-        </w:rPr>
-        <w:t xml:space="preserve"> to obtain higher quality samples, than compared to standard lab practices. Tail tips were collected at wean (4 weeks) and digested using proteinase K overnight. Samples were cools to room temperature before protein precipitation solution containing </w:t>
+        <w:t>A non-phenol-</w:t>
+      </w:r>
+      <w:proofErr w:type="spellStart"/>
+      <w:r>
+        <w:rPr>
+          <w:rFonts w:ascii="Times New Roman" w:hAnsi="Times New Roman" w:cs="Times New Roman"/>
+        </w:rPr>
+        <w:t>chlorofrom</w:t>
+      </w:r>
+      <w:proofErr w:type="spellEnd"/>
+      <w:r>
+        <w:rPr>
+          <w:rFonts w:ascii="Times New Roman" w:hAnsi="Times New Roman" w:cs="Times New Roman"/>
+        </w:rPr>
+        <w:t xml:space="preserve"> based DNA isolation protocol was used t</w:t>
+      </w:r>
+      <w:r>
+        <w:rPr>
+          <w:rFonts w:ascii="Times New Roman" w:hAnsi="Times New Roman" w:cs="Times New Roman"/>
+        </w:rPr>
+        <w:t xml:space="preserve">o obtain higher quality samples, than compared to standard lab practices. Tail tips were collected at wean (4 weeks) and digested using proteinase K overnight. Samples were cools to room temperature before protein precipitation solution containing </w:t>
       </w:r>
       <w:proofErr w:type="gramStart"/>
       <w:r>
@@ -803,8 +797,24 @@
           <w:rFonts w:ascii="Times New Roman" w:hAnsi="Times New Roman" w:cs="Times New Roman"/>
           <w:b/>
         </w:rPr>
-        <w:t>X controlling element determination</w:t>
-      </w:r>
+        <w:t xml:space="preserve">Genotyping </w:t>
+      </w:r>
+      <w:r>
+        <w:rPr>
+          <w:rFonts w:ascii="Times New Roman" w:hAnsi="Times New Roman" w:cs="Times New Roman"/>
+          <w:b/>
+        </w:rPr>
+        <w:t xml:space="preserve">with </w:t>
+      </w:r>
+      <w:proofErr w:type="spellStart"/>
+      <w:r>
+        <w:rPr>
+          <w:rFonts w:ascii="Times New Roman" w:hAnsi="Times New Roman" w:cs="Times New Roman"/>
+          <w:b/>
+        </w:rPr>
+        <w:t>GigaMuga</w:t>
+      </w:r>
+      <w:proofErr w:type="spellEnd"/>
     </w:p>
     <w:p>
       <w:pPr>
@@ -817,171 +827,546 @@
           <w:rFonts w:ascii="Times New Roman" w:hAnsi="Times New Roman" w:cs="Times New Roman"/>
         </w:rPr>
         <w:lastRenderedPageBreak/>
-        <w:t xml:space="preserve">See </w:t>
-      </w:r>
+        <w:t xml:space="preserve">All 200 mice were fully genotyped for 143,259 SNPs by </w:t>
+      </w:r>
+      <w:proofErr w:type="spellStart"/>
+      <w:r>
+        <w:rPr>
+          <w:rFonts w:ascii="Times New Roman" w:hAnsi="Times New Roman" w:cs="Times New Roman"/>
+        </w:rPr>
+        <w:t>GeenSeek</w:t>
+      </w:r>
+      <w:proofErr w:type="spellEnd"/>
+      <w:r>
+        <w:rPr>
+          <w:rFonts w:ascii="Times New Roman" w:hAnsi="Times New Roman" w:cs="Times New Roman"/>
+        </w:rPr>
+        <w:t xml:space="preserve"> (</w:t>
+      </w:r>
+      <w:proofErr w:type="spellStart"/>
+      <w:r>
+        <w:rPr>
+          <w:rFonts w:ascii="Times New Roman" w:hAnsi="Times New Roman" w:cs="Times New Roman"/>
+        </w:rPr>
+        <w:t>Neogen</w:t>
+      </w:r>
+      <w:proofErr w:type="spellEnd"/>
+      <w:r>
+        <w:rPr>
+          <w:rFonts w:ascii="Times New Roman" w:hAnsi="Times New Roman" w:cs="Times New Roman"/>
+        </w:rPr>
+        <w:t xml:space="preserve"> Genomics</w:t>
+      </w:r>
+      <w:r>
+        <w:rPr>
+          <w:rFonts w:ascii="Times New Roman" w:hAnsi="Times New Roman" w:cs="Times New Roman"/>
+        </w:rPr>
+        <w:t>)</w:t>
+      </w:r>
+      <w:r>
+        <w:rPr>
+          <w:rFonts w:ascii="Times New Roman" w:hAnsi="Times New Roman" w:cs="Times New Roman"/>
+        </w:rPr>
+        <w:t xml:space="preserve"> using the Giga Mouse Universal Genotyping Array (GigaMUGA) built on a</w:t>
+      </w:r>
+      <w:r>
+        <w:rPr>
+          <w:rFonts w:ascii="Times New Roman" w:hAnsi="Times New Roman" w:cs="Times New Roman"/>
+        </w:rPr>
+        <w:t>n</w:t>
+      </w:r>
+      <w:r>
+        <w:rPr>
+          <w:rFonts w:ascii="Times New Roman" w:hAnsi="Times New Roman" w:cs="Times New Roman"/>
+        </w:rPr>
+        <w:t xml:space="preserve"> </w:t>
+      </w:r>
+      <w:proofErr w:type="spellStart"/>
+      <w:r>
+        <w:rPr>
+          <w:rFonts w:ascii="Times New Roman" w:hAnsi="Times New Roman" w:cs="Times New Roman"/>
+        </w:rPr>
+        <w:t>Illumina</w:t>
+      </w:r>
+      <w:proofErr w:type="spellEnd"/>
+      <w:r>
+        <w:rPr>
+          <w:rFonts w:ascii="Times New Roman" w:hAnsi="Times New Roman" w:cs="Times New Roman"/>
+        </w:rPr>
+        <w:t xml:space="preserve"> </w:t>
+      </w:r>
+      <w:proofErr w:type="spellStart"/>
+      <w:r>
+        <w:rPr>
+          <w:rFonts w:ascii="Times New Roman" w:hAnsi="Times New Roman" w:cs="Times New Roman"/>
+        </w:rPr>
+        <w:t>Infinium</w:t>
+      </w:r>
+      <w:proofErr w:type="spellEnd"/>
+      <w:r>
+        <w:rPr>
+          <w:rFonts w:ascii="Times New Roman" w:hAnsi="Times New Roman" w:cs="Times New Roman"/>
+        </w:rPr>
+        <w:t xml:space="preserve"> platform. </w:t>
+      </w:r>
+      <w:r>
+        <w:rPr>
+          <w:rFonts w:ascii="Times New Roman" w:hAnsi="Times New Roman" w:cs="Times New Roman"/>
+        </w:rPr>
+        <w:t xml:space="preserve">Genotype calls of </w:t>
+      </w:r>
+      <w:r>
+        <w:rPr>
+          <w:rFonts w:ascii="Times" w:hAnsi="Times" w:cs="Times"/>
+        </w:rPr>
+        <w:t>A, B, H, or N</w:t>
+      </w:r>
+      <w:r>
+        <w:rPr>
+          <w:rFonts w:ascii="Times New Roman" w:hAnsi="Times New Roman" w:cs="Times New Roman"/>
+        </w:rPr>
+        <w:t xml:space="preserve"> </w:t>
+      </w:r>
+      <w:r>
+        <w:rPr>
+          <w:rFonts w:ascii="Times New Roman" w:hAnsi="Times New Roman" w:cs="Times New Roman"/>
+        </w:rPr>
+        <w:t xml:space="preserve">were generated using </w:t>
+      </w:r>
+      <w:proofErr w:type="spellStart"/>
+      <w:r>
+        <w:rPr>
+          <w:rFonts w:ascii="Times New Roman" w:hAnsi="Times New Roman" w:cs="Times New Roman"/>
+        </w:rPr>
+        <w:t>Illumina’s</w:t>
+      </w:r>
+      <w:proofErr w:type="spellEnd"/>
+      <w:r>
+        <w:rPr>
+          <w:rFonts w:ascii="Times New Roman" w:hAnsi="Times New Roman" w:cs="Times New Roman"/>
+        </w:rPr>
+        <w:t xml:space="preserve"> </w:t>
+      </w:r>
+      <w:proofErr w:type="spellStart"/>
+      <w:r>
+        <w:rPr>
+          <w:rFonts w:ascii="Times New Roman" w:hAnsi="Times New Roman" w:cs="Times New Roman"/>
+        </w:rPr>
+        <w:t>BeadStudio</w:t>
+      </w:r>
+      <w:proofErr w:type="spellEnd"/>
+      <w:r>
+        <w:rPr>
+          <w:rFonts w:ascii="Times New Roman" w:hAnsi="Times New Roman" w:cs="Times New Roman"/>
+        </w:rPr>
+        <w:t xml:space="preserve"> algorithm, whereby A represents homozygous reference allele, B represents </w:t>
+      </w:r>
+      <w:proofErr w:type="spellStart"/>
+      <w:r>
+        <w:rPr>
+          <w:rFonts w:ascii="Times New Roman" w:hAnsi="Times New Roman" w:cs="Times New Roman"/>
+        </w:rPr>
+        <w:t>homogygous</w:t>
+      </w:r>
+      <w:proofErr w:type="spellEnd"/>
+      <w:r>
+        <w:rPr>
+          <w:rFonts w:ascii="Times New Roman" w:hAnsi="Times New Roman" w:cs="Times New Roman"/>
+        </w:rPr>
+        <w:t xml:space="preserve"> for the alternate allele, H represents </w:t>
+      </w:r>
+      <w:r>
+        <w:rPr>
+          <w:rFonts w:ascii="Times New Roman" w:hAnsi="Times New Roman" w:cs="Times New Roman"/>
+        </w:rPr>
+        <w:t>heterozygous genotype</w:t>
+      </w:r>
+      <w:r>
+        <w:rPr>
+          <w:rFonts w:ascii="Times New Roman" w:hAnsi="Times New Roman" w:cs="Times New Roman"/>
+        </w:rPr>
+        <w:t>, and N represents</w:t>
+      </w:r>
+      <w:r>
+        <w:rPr>
+          <w:rFonts w:ascii="Times New Roman" w:hAnsi="Times New Roman" w:cs="Times New Roman"/>
+        </w:rPr>
+        <w:t xml:space="preserve"> “no call”</w:t>
+      </w:r>
+      <w:r>
+        <w:rPr>
+          <w:rFonts w:ascii="Times New Roman" w:hAnsi="Times New Roman" w:cs="Times New Roman"/>
+        </w:rPr>
+        <w:t xml:space="preserve"> at marker</w:t>
+      </w:r>
+      <w:r>
+        <w:rPr>
+          <w:rFonts w:ascii="Times New Roman" w:hAnsi="Times New Roman" w:cs="Times New Roman"/>
+        </w:rPr>
+        <w:t>.</w:t>
+      </w:r>
+    </w:p>
+    <w:p>
+      <w:pPr>
+        <w:rPr>
+          <w:rFonts w:ascii="Times New Roman" w:hAnsi="Times New Roman" w:cs="Times New Roman"/>
+        </w:rPr>
+      </w:pPr>
+    </w:p>
+    <w:p>
+      <w:pPr>
+        <w:rPr>
+          <w:rFonts w:ascii="Times New Roman" w:hAnsi="Times New Roman" w:cs="Times New Roman"/>
+          <w:b/>
+        </w:rPr>
+      </w:pPr>
+      <w:r>
+        <w:rPr>
+          <w:rFonts w:ascii="Times New Roman" w:hAnsi="Times New Roman" w:cs="Times New Roman"/>
+          <w:b/>
+        </w:rPr>
+        <w:t xml:space="preserve">Kidney collection </w:t>
+      </w:r>
+    </w:p>
+    <w:p>
+      <w:pPr>
+        <w:rPr>
+          <w:rFonts w:ascii="Times New Roman" w:hAnsi="Times New Roman" w:cs="Times New Roman"/>
+        </w:rPr>
+      </w:pPr>
+      <w:r>
+        <w:rPr>
+          <w:rFonts w:ascii="Times New Roman" w:hAnsi="Times New Roman" w:cs="Times New Roman"/>
+        </w:rPr>
+        <w:t xml:space="preserve">Right kidneys were collected at 15weeks after last urine collection, and </w:t>
+      </w:r>
+      <w:r>
+        <w:rPr>
+          <w:rFonts w:ascii="Times New Roman" w:hAnsi="Times New Roman" w:cs="Times New Roman"/>
+        </w:rPr>
+        <w:t xml:space="preserve">the renal capsule containing </w:t>
+      </w:r>
+      <w:proofErr w:type="spellStart"/>
+      <w:r>
+        <w:rPr>
+          <w:rFonts w:ascii="Times New Roman" w:hAnsi="Times New Roman" w:cs="Times New Roman"/>
+        </w:rPr>
+        <w:t>perinephritic</w:t>
+      </w:r>
+      <w:proofErr w:type="spellEnd"/>
+      <w:r>
+        <w:rPr>
+          <w:rFonts w:ascii="Times New Roman" w:hAnsi="Times New Roman" w:cs="Times New Roman"/>
+        </w:rPr>
+        <w:t xml:space="preserve"> adipose tissue was removed before it was immediately flash frozen in liquid nitrogen. Each kidney was ground using a ceramic mortal and pestle on </w:t>
+      </w:r>
+      <w:r>
+        <w:rPr>
+          <w:rFonts w:ascii="Times New Roman" w:hAnsi="Times New Roman" w:cs="Times New Roman"/>
+        </w:rPr>
+        <w:t>dry ice into frozen homogenate</w:t>
+      </w:r>
+      <w:r>
+        <w:rPr>
+          <w:rFonts w:ascii="Times New Roman" w:hAnsi="Times New Roman" w:cs="Times New Roman"/>
+        </w:rPr>
+        <w:t xml:space="preserve"> and separated into 3 aliquots for downstream analysis. </w:t>
+      </w:r>
+    </w:p>
+    <w:p>
+      <w:pPr>
+        <w:rPr>
+          <w:rFonts w:ascii="Times New Roman" w:hAnsi="Times New Roman" w:cs="Times New Roman"/>
+          <w:b/>
+        </w:rPr>
+      </w:pPr>
+      <w:r>
+        <w:rPr>
+          <w:rFonts w:ascii="Times New Roman" w:hAnsi="Times New Roman" w:cs="Times New Roman"/>
+        </w:rPr>
+        <w:br/>
+      </w:r>
+      <w:r>
+        <w:rPr>
+          <w:rFonts w:ascii="Times New Roman" w:hAnsi="Times New Roman" w:cs="Times New Roman"/>
+          <w:b/>
+        </w:rPr>
+        <w:t xml:space="preserve">RNA </w:t>
+      </w:r>
+      <w:r>
+        <w:rPr>
+          <w:rFonts w:ascii="Times New Roman" w:hAnsi="Times New Roman" w:cs="Times New Roman"/>
+          <w:b/>
+        </w:rPr>
+        <w:t>extraction</w:t>
+      </w:r>
+      <w:r>
+        <w:rPr>
+          <w:rFonts w:ascii="Times New Roman" w:hAnsi="Times New Roman" w:cs="Times New Roman"/>
+          <w:b/>
+        </w:rPr>
+        <w:t xml:space="preserve"> and quality control</w:t>
+      </w:r>
+    </w:p>
+    <w:p>
+      <w:pPr>
+        <w:rPr>
+          <w:rFonts w:ascii="Times New Roman" w:hAnsi="Times New Roman" w:cs="Times New Roman"/>
+        </w:rPr>
+      </w:pPr>
+      <w:r>
+        <w:rPr>
+          <w:rFonts w:ascii="Times New Roman" w:hAnsi="Times New Roman" w:cs="Times New Roman"/>
+        </w:rPr>
+        <w:t xml:space="preserve">One homogenized kidney aliquot was sent to Genome Technologies, a scientific research service available at the Jackson Laboratory, for RNA extraction and library prep. </w:t>
+      </w:r>
+      <w:r>
+        <w:rPr>
+          <w:rFonts w:ascii="Times New Roman" w:hAnsi="Times New Roman" w:cs="Times New Roman"/>
+        </w:rPr>
+        <w:t xml:space="preserve">Kidney samples were further lysed and homogenized in </w:t>
+      </w:r>
+      <w:proofErr w:type="spellStart"/>
+      <w:r>
+        <w:rPr>
+          <w:rFonts w:ascii="Times New Roman" w:hAnsi="Times New Roman" w:cs="Times New Roman"/>
+        </w:rPr>
+        <w:t>TRIzol</w:t>
+      </w:r>
+      <w:proofErr w:type="spellEnd"/>
+      <w:r>
+        <w:rPr>
+          <w:rFonts w:ascii="Times New Roman" w:hAnsi="Times New Roman" w:cs="Times New Roman"/>
+        </w:rPr>
+        <w:t xml:space="preserve"> Reagent (</w:t>
+      </w:r>
+      <w:proofErr w:type="spellStart"/>
+      <w:r>
+        <w:rPr>
+          <w:rFonts w:ascii="Times New Roman" w:hAnsi="Times New Roman" w:cs="Times New Roman"/>
+        </w:rPr>
+        <w:t>Ambion</w:t>
+      </w:r>
+      <w:proofErr w:type="spellEnd"/>
+      <w:r>
+        <w:rPr>
+          <w:rFonts w:ascii="Times New Roman" w:hAnsi="Times New Roman" w:cs="Times New Roman"/>
+        </w:rPr>
+        <w:t xml:space="preserve">), and total RNA was extracted using </w:t>
+      </w:r>
+      <w:proofErr w:type="spellStart"/>
+      <w:r>
+        <w:rPr>
+          <w:rFonts w:ascii="Times New Roman" w:hAnsi="Times New Roman" w:cs="Times New Roman"/>
+        </w:rPr>
+        <w:t>miRNeasy</w:t>
+      </w:r>
+      <w:proofErr w:type="spellEnd"/>
+      <w:r>
+        <w:rPr>
+          <w:rFonts w:ascii="Times New Roman" w:hAnsi="Times New Roman" w:cs="Times New Roman"/>
+        </w:rPr>
+        <w:t xml:space="preserve"> Mini Kit (</w:t>
+      </w:r>
+      <w:proofErr w:type="spellStart"/>
+      <w:r>
+        <w:rPr>
+          <w:rFonts w:ascii="Times New Roman" w:hAnsi="Times New Roman" w:cs="Times New Roman"/>
+        </w:rPr>
+        <w:t>Qiagen</w:t>
+      </w:r>
+      <w:proofErr w:type="spellEnd"/>
+      <w:r>
+        <w:rPr>
+          <w:rFonts w:ascii="Times New Roman" w:hAnsi="Times New Roman" w:cs="Times New Roman"/>
+        </w:rPr>
+        <w:t xml:space="preserve">), according to manufacturer’s protocols, including the optional </w:t>
+      </w:r>
+      <w:proofErr w:type="spellStart"/>
+      <w:r>
+        <w:rPr>
+          <w:rFonts w:ascii="Times New Roman" w:hAnsi="Times New Roman" w:cs="Times New Roman"/>
+        </w:rPr>
+        <w:t>DNase</w:t>
+      </w:r>
+      <w:proofErr w:type="spellEnd"/>
+      <w:r>
+        <w:rPr>
+          <w:rFonts w:ascii="Times New Roman" w:hAnsi="Times New Roman" w:cs="Times New Roman"/>
+        </w:rPr>
+        <w:t xml:space="preserve"> digest step. Sample concentration and quality were accessed using </w:t>
+      </w:r>
+      <w:proofErr w:type="spellStart"/>
+      <w:r>
+        <w:rPr>
+          <w:rFonts w:ascii="Times New Roman" w:hAnsi="Times New Roman" w:cs="Times New Roman"/>
+        </w:rPr>
+        <w:t>Nanodrop</w:t>
+      </w:r>
+      <w:proofErr w:type="spellEnd"/>
+      <w:r>
+        <w:rPr>
+          <w:rFonts w:ascii="Times New Roman" w:hAnsi="Times New Roman" w:cs="Times New Roman"/>
+        </w:rPr>
+        <w:t xml:space="preserve"> 2000 spectrophotometer (Thermo Scientific) and the RNA 6000 Nano </w:t>
+      </w:r>
+      <w:proofErr w:type="spellStart"/>
+      <w:r>
+        <w:rPr>
+          <w:rFonts w:ascii="Times New Roman" w:hAnsi="Times New Roman" w:cs="Times New Roman"/>
+        </w:rPr>
+        <w:t>LabChip</w:t>
+      </w:r>
+      <w:proofErr w:type="spellEnd"/>
+      <w:r>
+        <w:rPr>
+          <w:rFonts w:ascii="Times New Roman" w:hAnsi="Times New Roman" w:cs="Times New Roman"/>
+        </w:rPr>
+        <w:t xml:space="preserve"> assay (Agilent Technologies) respectively. </w:t>
+      </w:r>
+      <w:r>
+        <w:rPr>
+          <w:rFonts w:ascii="Times New Roman" w:hAnsi="Times New Roman" w:cs="Times New Roman"/>
+        </w:rPr>
+        <w:t>RNA quality criteria for library construction and RNA-</w:t>
+      </w:r>
+      <w:proofErr w:type="spellStart"/>
+      <w:r>
+        <w:rPr>
+          <w:rFonts w:ascii="Times New Roman" w:hAnsi="Times New Roman" w:cs="Times New Roman"/>
+        </w:rPr>
+        <w:t>seq</w:t>
+      </w:r>
+      <w:proofErr w:type="spellEnd"/>
+      <w:r>
+        <w:rPr>
+          <w:rFonts w:ascii="Times New Roman" w:hAnsi="Times New Roman" w:cs="Times New Roman"/>
+        </w:rPr>
+        <w:t xml:space="preserve"> were RIN </w:t>
+      </w:r>
+      <w:r>
+        <w:rPr>
+          <w:rFonts w:ascii="Times New Roman" w:hAnsi="Times New Roman" w:cs="Times New Roman"/>
+        </w:rPr>
+        <w:t xml:space="preserve">of </w:t>
+      </w:r>
+      <w:r>
+        <w:rPr>
+          <w:rFonts w:ascii="Times New Roman" w:hAnsi="Times New Roman" w:cs="Times New Roman"/>
+        </w:rPr>
+        <w:t xml:space="preserve">≥ 8.0 and a 260/280 ratio </w:t>
+      </w:r>
+      <w:r>
+        <w:rPr>
+          <w:rFonts w:ascii="Times New Roman" w:hAnsi="Times New Roman" w:cs="Times New Roman"/>
+        </w:rPr>
+        <w:t xml:space="preserve">of </w:t>
+      </w:r>
+      <w:r>
+        <w:rPr>
+          <w:rFonts w:ascii="Times New Roman" w:hAnsi="Times New Roman" w:cs="Times New Roman"/>
+        </w:rPr>
+        <w:t>≥ 1.7.</w:t>
+      </w:r>
+    </w:p>
+    <w:p>
+      <w:pPr>
+        <w:rPr>
+          <w:rFonts w:ascii="Times New Roman" w:hAnsi="Times New Roman" w:cs="Times New Roman"/>
+        </w:rPr>
+      </w:pPr>
+    </w:p>
+    <w:p>
+      <w:pPr>
+        <w:rPr>
+          <w:rFonts w:ascii="Times New Roman" w:hAnsi="Times New Roman" w:cs="Times New Roman"/>
+          <w:b/>
+        </w:rPr>
+      </w:pPr>
+      <w:r>
+        <w:rPr>
+          <w:rFonts w:ascii="Times New Roman" w:hAnsi="Times New Roman" w:cs="Times New Roman"/>
+          <w:b/>
+        </w:rPr>
+        <w:t>Library construction and RNA sequencing</w:t>
+      </w:r>
+    </w:p>
+    <w:p>
+      <w:pPr>
+        <w:rPr>
+          <w:rFonts w:ascii="Times New Roman" w:hAnsi="Times New Roman" w:cs="Times New Roman"/>
+        </w:rPr>
+      </w:pPr>
       <w:proofErr w:type="gramStart"/>
       <w:r>
         <w:rPr>
           <w:rFonts w:ascii="Times New Roman" w:hAnsi="Times New Roman" w:cs="Times New Roman"/>
         </w:rPr>
-        <w:t>wiki…..</w:t>
+        <w:t>Poly(</w:t>
       </w:r>
       <w:proofErr w:type="gramEnd"/>
-    </w:p>
-    <w:p>
-      <w:pPr>
-        <w:rPr>
-          <w:rFonts w:ascii="Times New Roman" w:hAnsi="Times New Roman" w:cs="Times New Roman"/>
-        </w:rPr>
-      </w:pPr>
-    </w:p>
-    <w:p>
-      <w:pPr>
-        <w:pStyle w:val="ListParagraph"/>
-        <w:numPr>
-          <w:ilvl w:val="0"/>
-          <w:numId w:val="2"/>
-        </w:numPr>
-        <w:pBdr>
-          <w:top w:val="single" w:sz="6" w:space="5" w:color="3C78B5"/>
-          <w:left w:val="single" w:sz="6" w:space="5" w:color="3C78B5"/>
-          <w:bottom w:val="single" w:sz="6" w:space="5" w:color="3C78B5"/>
-          <w:right w:val="single" w:sz="6" w:space="5" w:color="3C78B5"/>
-        </w:pBdr>
-        <w:shd w:val="clear" w:color="auto" w:fill="F0F0F0"/>
-        <w:tabs>
-          <w:tab w:val="left" w:pos="916"/>
-          <w:tab w:val="left" w:pos="1832"/>
-          <w:tab w:val="left" w:pos="2748"/>
-          <w:tab w:val="left" w:pos="3664"/>
-          <w:tab w:val="left" w:pos="4580"/>
-          <w:tab w:val="left" w:pos="5496"/>
-          <w:tab w:val="left" w:pos="6412"/>
-          <w:tab w:val="left" w:pos="7328"/>
-          <w:tab w:val="left" w:pos="8244"/>
-          <w:tab w:val="left" w:pos="9160"/>
-          <w:tab w:val="left" w:pos="10076"/>
-          <w:tab w:val="left" w:pos="10992"/>
-          <w:tab w:val="left" w:pos="11908"/>
-          <w:tab w:val="left" w:pos="12824"/>
-          <w:tab w:val="left" w:pos="13740"/>
-          <w:tab w:val="left" w:pos="14656"/>
-        </w:tabs>
-        <w:rPr>
-          <w:rFonts w:ascii="Courier" w:hAnsi="Courier" w:cs="Courier"/>
-          <w:color w:val="000000"/>
-          <w:sz w:val="20"/>
-          <w:szCs w:val="20"/>
-        </w:rPr>
-      </w:pPr>
-      <w:r>
-        <w:rPr>
-          <w:rFonts w:ascii="Courier" w:hAnsi="Courier" w:cs="Courier"/>
-          <w:color w:val="000000"/>
-          <w:sz w:val="20"/>
-          <w:szCs w:val="20"/>
-        </w:rPr>
-        <w:t>DXMit16 Forward:  5’/FAM/CTGCAATGCCTGCTGTTTTA3’ DXMit16 Reverse: 5’ CCGGAGTACAAAGGGAGTCA3’</w:t>
-      </w:r>
-      <w:bookmarkStart w:id="0" w:name="_GoBack"/>
-      <w:bookmarkEnd w:id="0"/>
-    </w:p>
-    <w:p>
-      <w:pPr>
-        <w:rPr>
-          <w:rFonts w:ascii="Times New Roman" w:hAnsi="Times New Roman" w:cs="Times New Roman"/>
-        </w:rPr>
-      </w:pPr>
-    </w:p>
-    <w:p>
-      <w:pPr>
-        <w:rPr>
-          <w:rFonts w:ascii="Times New Roman" w:hAnsi="Times New Roman" w:cs="Times New Roman"/>
-          <w:b/>
-        </w:rPr>
-      </w:pPr>
-      <w:r>
-        <w:rPr>
-          <w:rFonts w:ascii="Times New Roman" w:hAnsi="Times New Roman" w:cs="Times New Roman"/>
-          <w:b/>
-        </w:rPr>
-        <w:t xml:space="preserve">Genotyping </w:t>
-      </w:r>
-      <w:r>
-        <w:rPr>
-          <w:rFonts w:ascii="Times New Roman" w:hAnsi="Times New Roman" w:cs="Times New Roman"/>
-          <w:b/>
-        </w:rPr>
-        <w:t xml:space="preserve">with </w:t>
-      </w:r>
-      <w:proofErr w:type="spellStart"/>
-      <w:r>
-        <w:rPr>
-          <w:rFonts w:ascii="Times New Roman" w:hAnsi="Times New Roman" w:cs="Times New Roman"/>
-          <w:b/>
-        </w:rPr>
-        <w:t>GigaMuga</w:t>
-      </w:r>
-      <w:proofErr w:type="spellEnd"/>
-    </w:p>
-    <w:p>
-      <w:pPr>
-        <w:rPr>
-          <w:rFonts w:ascii="Times New Roman" w:hAnsi="Times New Roman" w:cs="Times New Roman"/>
-        </w:rPr>
-      </w:pPr>
-      <w:r>
-        <w:rPr>
-          <w:rFonts w:ascii="Times New Roman" w:hAnsi="Times New Roman" w:cs="Times New Roman"/>
-        </w:rPr>
-        <w:t xml:space="preserve">All 200 mice were fully genotyped for 143,259 SNPs by </w:t>
-      </w:r>
-      <w:proofErr w:type="spellStart"/>
-      <w:r>
-        <w:rPr>
-          <w:rFonts w:ascii="Times New Roman" w:hAnsi="Times New Roman" w:cs="Times New Roman"/>
-        </w:rPr>
-        <w:t>GeenSeek</w:t>
-      </w:r>
-      <w:proofErr w:type="spellEnd"/>
-      <w:r>
-        <w:rPr>
-          <w:rFonts w:ascii="Times New Roman" w:hAnsi="Times New Roman" w:cs="Times New Roman"/>
-        </w:rPr>
-        <w:t xml:space="preserve"> (</w:t>
-      </w:r>
-      <w:proofErr w:type="spellStart"/>
-      <w:r>
-        <w:rPr>
-          <w:rFonts w:ascii="Times New Roman" w:hAnsi="Times New Roman" w:cs="Times New Roman"/>
-        </w:rPr>
-        <w:t>Neogen</w:t>
-      </w:r>
-      <w:proofErr w:type="spellEnd"/>
-      <w:r>
-        <w:rPr>
-          <w:rFonts w:ascii="Times New Roman" w:hAnsi="Times New Roman" w:cs="Times New Roman"/>
-        </w:rPr>
-        <w:t xml:space="preserve"> Genomics</w:t>
-      </w:r>
-      <w:r>
-        <w:rPr>
-          <w:rFonts w:ascii="Times New Roman" w:hAnsi="Times New Roman" w:cs="Times New Roman"/>
-        </w:rPr>
-        <w:t>)</w:t>
-      </w:r>
-      <w:r>
-        <w:rPr>
-          <w:rFonts w:ascii="Times New Roman" w:hAnsi="Times New Roman" w:cs="Times New Roman"/>
-        </w:rPr>
-        <w:t xml:space="preserve"> using the Giga Mouse Universal Genotyping Array (GigaMUGA) built on a</w:t>
-      </w:r>
-      <w:r>
-        <w:rPr>
-          <w:rFonts w:ascii="Times New Roman" w:hAnsi="Times New Roman" w:cs="Times New Roman"/>
-        </w:rPr>
-        <w:t>n</w:t>
-      </w:r>
+      <w:r>
+        <w:rPr>
+          <w:rFonts w:ascii="Times New Roman" w:hAnsi="Times New Roman" w:cs="Times New Roman"/>
+        </w:rPr>
+        <w:t>A) RNA-</w:t>
+      </w:r>
+      <w:proofErr w:type="spellStart"/>
+      <w:r>
+        <w:rPr>
+          <w:rFonts w:ascii="Times New Roman" w:hAnsi="Times New Roman" w:cs="Times New Roman"/>
+        </w:rPr>
+        <w:t>seq</w:t>
+      </w:r>
+      <w:proofErr w:type="spellEnd"/>
+      <w:r>
+        <w:rPr>
+          <w:rFonts w:ascii="Times New Roman" w:hAnsi="Times New Roman" w:cs="Times New Roman"/>
+        </w:rPr>
+        <w:t xml:space="preserve"> libraries were constructed using </w:t>
+      </w:r>
+      <w:proofErr w:type="spellStart"/>
+      <w:r>
+        <w:rPr>
+          <w:rFonts w:ascii="Times New Roman" w:hAnsi="Times New Roman" w:cs="Times New Roman"/>
+        </w:rPr>
+        <w:t>TruSeq</w:t>
+      </w:r>
+      <w:proofErr w:type="spellEnd"/>
+      <w:r>
+        <w:rPr>
+          <w:rFonts w:ascii="Times New Roman" w:hAnsi="Times New Roman" w:cs="Times New Roman"/>
+        </w:rPr>
+        <w:t xml:space="preserve"> RNA Library Prep Kit v2 (</w:t>
+      </w:r>
+      <w:proofErr w:type="spellStart"/>
+      <w:r>
+        <w:rPr>
+          <w:rFonts w:ascii="Times New Roman" w:hAnsi="Times New Roman" w:cs="Times New Roman"/>
+        </w:rPr>
+        <w:t>Illumina</w:t>
+      </w:r>
+      <w:proofErr w:type="spellEnd"/>
+      <w:r>
+        <w:rPr>
+          <w:rFonts w:ascii="Times New Roman" w:hAnsi="Times New Roman" w:cs="Times New Roman"/>
+        </w:rPr>
+        <w:t>), including the addition of unique barcode sequencing, and were quantified using quantitative PCR (</w:t>
+      </w:r>
+      <w:proofErr w:type="spellStart"/>
+      <w:r>
+        <w:rPr>
+          <w:rFonts w:ascii="Times New Roman" w:hAnsi="Times New Roman" w:cs="Times New Roman"/>
+        </w:rPr>
+        <w:t>K</w:t>
+      </w:r>
+      <w:r>
+        <w:rPr>
+          <w:rFonts w:ascii="Times New Roman" w:hAnsi="Times New Roman" w:cs="Times New Roman"/>
+        </w:rPr>
+        <w:t>apa</w:t>
+      </w:r>
+      <w:proofErr w:type="spellEnd"/>
       <w:r>
         <w:rPr>
           <w:rFonts w:ascii="Times New Roman" w:hAnsi="Times New Roman" w:cs="Times New Roman"/>
@@ -993,6 +1378,34 @@
         <w:rPr>
           <w:rFonts w:ascii="Times New Roman" w:hAnsi="Times New Roman" w:cs="Times New Roman"/>
         </w:rPr>
+        <w:t>Biosystems</w:t>
+      </w:r>
+      <w:proofErr w:type="spellEnd"/>
+      <w:r>
+        <w:rPr>
+          <w:rFonts w:ascii="Times New Roman" w:hAnsi="Times New Roman" w:cs="Times New Roman"/>
+        </w:rPr>
+        <w:t xml:space="preserve">). Libraries were pooled and sequenced at 100bp single-end on the </w:t>
+      </w:r>
+      <w:proofErr w:type="spellStart"/>
+      <w:r>
+        <w:rPr>
+          <w:rFonts w:ascii="Times New Roman" w:hAnsi="Times New Roman" w:cs="Times New Roman"/>
+        </w:rPr>
+        <w:t>HiSeq</w:t>
+      </w:r>
+      <w:proofErr w:type="spellEnd"/>
+      <w:r>
+        <w:rPr>
+          <w:rFonts w:ascii="Times New Roman" w:hAnsi="Times New Roman" w:cs="Times New Roman"/>
+        </w:rPr>
+        <w:t xml:space="preserve"> 2500 (</w:t>
+      </w:r>
+      <w:proofErr w:type="spellStart"/>
+      <w:r>
+        <w:rPr>
+          <w:rFonts w:ascii="Times New Roman" w:hAnsi="Times New Roman" w:cs="Times New Roman"/>
+        </w:rPr>
         <w:t>Illumina</w:t>
       </w:r>
       <w:proofErr w:type="spellEnd"/>
@@ -1000,459 +1413,181 @@
         <w:rPr>
           <w:rFonts w:ascii="Times New Roman" w:hAnsi="Times New Roman" w:cs="Times New Roman"/>
         </w:rPr>
+        <w:t xml:space="preserve">) using </w:t>
+      </w:r>
+      <w:proofErr w:type="spellStart"/>
+      <w:r>
+        <w:rPr>
+          <w:rFonts w:ascii="Times New Roman" w:hAnsi="Times New Roman" w:cs="Times New Roman"/>
+        </w:rPr>
+        <w:t>TruSeq</w:t>
+      </w:r>
+      <w:proofErr w:type="spellEnd"/>
+      <w:r>
+        <w:rPr>
+          <w:rFonts w:ascii="Times New Roman" w:hAnsi="Times New Roman" w:cs="Times New Roman"/>
+        </w:rPr>
+        <w:t xml:space="preserve"> SBS Kit v4 at the New York Genome Center. </w:t>
+      </w:r>
+    </w:p>
+    <w:p>
+      <w:pPr>
+        <w:rPr>
+          <w:rFonts w:ascii="Times New Roman" w:hAnsi="Times New Roman" w:cs="Times New Roman"/>
+        </w:rPr>
+      </w:pPr>
+    </w:p>
+    <w:p>
+      <w:pPr>
+        <w:rPr>
+          <w:rFonts w:ascii="Times New Roman" w:hAnsi="Times New Roman" w:cs="Times New Roman"/>
+          <w:b/>
+        </w:rPr>
+      </w:pPr>
+      <w:r>
+        <w:rPr>
+          <w:rFonts w:ascii="Times New Roman" w:hAnsi="Times New Roman" w:cs="Times New Roman"/>
+          <w:b/>
+        </w:rPr>
+        <w:t xml:space="preserve">Allele </w:t>
+      </w:r>
+      <w:r>
+        <w:rPr>
+          <w:rFonts w:ascii="Times New Roman" w:hAnsi="Times New Roman" w:cs="Times New Roman"/>
+          <w:b/>
+        </w:rPr>
+        <w:t xml:space="preserve">specific expression analysis </w:t>
+      </w:r>
+      <w:r>
+        <w:rPr>
+          <w:rFonts w:ascii="Times New Roman" w:hAnsi="Times New Roman" w:cs="Times New Roman"/>
+          <w:b/>
+        </w:rPr>
+        <w:t xml:space="preserve">and whole-genome diplotype reconstruction </w:t>
+      </w:r>
+      <w:r>
+        <w:rPr>
+          <w:rFonts w:ascii="Times New Roman" w:hAnsi="Times New Roman" w:cs="Times New Roman"/>
+          <w:b/>
+        </w:rPr>
+        <w:t>using RNA-</w:t>
+      </w:r>
+      <w:proofErr w:type="spellStart"/>
+      <w:r>
+        <w:rPr>
+          <w:rFonts w:ascii="Times New Roman" w:hAnsi="Times New Roman" w:cs="Times New Roman"/>
+          <w:b/>
+        </w:rPr>
+        <w:t>seq</w:t>
+      </w:r>
+      <w:proofErr w:type="spellEnd"/>
+    </w:p>
+    <w:p>
+      <w:pPr>
+        <w:rPr>
+          <w:rFonts w:ascii="Times" w:hAnsi="Times" w:cs="Times"/>
+        </w:rPr>
+      </w:pPr>
+      <w:r>
+        <w:rPr>
+          <w:rFonts w:ascii="Times" w:hAnsi="Times" w:cs="Times"/>
+        </w:rPr>
+        <w:t>Both calculations for the</w:t>
+      </w:r>
+      <w:r>
+        <w:rPr>
+          <w:rFonts w:ascii="Times" w:hAnsi="Times" w:cs="Times"/>
+        </w:rPr>
+        <w:t xml:space="preserve"> allele specific expression analysis and whole-gen</w:t>
+      </w:r>
+      <w:r>
+        <w:rPr>
+          <w:rFonts w:ascii="Times" w:hAnsi="Times" w:cs="Times"/>
+        </w:rPr>
+        <w:t>ome diplotype reconstruction were</w:t>
+      </w:r>
+      <w:r>
+        <w:rPr>
+          <w:rFonts w:ascii="Times" w:hAnsi="Times" w:cs="Times"/>
+        </w:rPr>
+        <w:t xml:space="preserve"> performed using a combination of Expectation-Maximization algorithm for Allele Specific Expression (EMASE) </w:t>
+      </w:r>
+      <w:r>
+        <w:rPr>
+          <w:rFonts w:ascii="Times" w:hAnsi="Times" w:cs="Times"/>
+        </w:rPr>
+        <w:t>and Genotyping By RNA-</w:t>
+      </w:r>
+      <w:proofErr w:type="spellStart"/>
+      <w:r>
+        <w:rPr>
+          <w:rFonts w:ascii="Times" w:hAnsi="Times" w:cs="Times"/>
+        </w:rPr>
+        <w:t>Seq</w:t>
+      </w:r>
+      <w:proofErr w:type="spellEnd"/>
+      <w:r>
+        <w:rPr>
+          <w:rFonts w:ascii="Times" w:hAnsi="Times" w:cs="Times"/>
+        </w:rPr>
+        <w:t xml:space="preserve"> (GBRS) </w:t>
+      </w:r>
+      <w:r>
+        <w:rPr>
+          <w:rFonts w:ascii="Times" w:hAnsi="Times" w:cs="Times"/>
+        </w:rPr>
+        <w:t>software</w:t>
+      </w:r>
+      <w:r>
+        <w:rPr>
+          <w:rFonts w:ascii="Times" w:hAnsi="Times" w:cs="Times"/>
+        </w:rPr>
+        <w:t xml:space="preserve"> respectively</w:t>
+      </w:r>
+      <w:r>
+        <w:rPr>
+          <w:rFonts w:ascii="Times" w:hAnsi="Times" w:cs="Times"/>
+        </w:rPr>
+        <w:t>.</w:t>
+      </w:r>
+      <w:r>
+        <w:rPr>
+          <w:rFonts w:ascii="Times" w:hAnsi="Times" w:cs="Times"/>
+        </w:rPr>
+        <w:t xml:space="preserve"> EMAS was used to align multi-parent allele-specific expression and gene expression simultaneously from RNA-</w:t>
+      </w:r>
+      <w:proofErr w:type="spellStart"/>
+      <w:r>
+        <w:rPr>
+          <w:rFonts w:ascii="Times" w:hAnsi="Times" w:cs="Times"/>
+        </w:rPr>
+        <w:t>seq</w:t>
+      </w:r>
+      <w:proofErr w:type="spellEnd"/>
+      <w:r>
+        <w:rPr>
+          <w:rFonts w:ascii="Times" w:hAnsi="Times" w:cs="Times"/>
+        </w:rPr>
+        <w:t xml:space="preserve"> data</w:t>
+      </w:r>
+      <w:r>
+        <w:rPr>
+          <w:rFonts w:ascii="Times" w:hAnsi="Times" w:cs="Times"/>
+        </w:rPr>
+        <w:t xml:space="preserve">, </w:t>
+      </w:r>
+      <w:r>
+        <w:rPr>
+          <w:rFonts w:ascii="Times" w:hAnsi="Times" w:cs="Times"/>
+        </w:rPr>
+        <w:t>and the diploid BAM files were used as input in GBRS.</w:t>
+      </w:r>
+      <w:r>
+        <w:rPr>
+          <w:rFonts w:ascii="Times" w:hAnsi="Times" w:cs="Times"/>
+        </w:rPr>
         <w:t xml:space="preserve"> </w:t>
       </w:r>
-      <w:proofErr w:type="spellStart"/>
-      <w:r>
-        <w:rPr>
-          <w:rFonts w:ascii="Times New Roman" w:hAnsi="Times New Roman" w:cs="Times New Roman"/>
-        </w:rPr>
-        <w:t>Infinium</w:t>
-      </w:r>
-      <w:proofErr w:type="spellEnd"/>
-      <w:r>
-        <w:rPr>
-          <w:rFonts w:ascii="Times New Roman" w:hAnsi="Times New Roman" w:cs="Times New Roman"/>
-        </w:rPr>
-        <w:t xml:space="preserve"> platform. </w:t>
-      </w:r>
-      <w:r>
-        <w:rPr>
-          <w:rFonts w:ascii="Times New Roman" w:hAnsi="Times New Roman" w:cs="Times New Roman"/>
-        </w:rPr>
-        <w:t xml:space="preserve">Genotype calls of </w:t>
-      </w:r>
-      <w:r>
-        <w:rPr>
-          <w:rFonts w:ascii="Times" w:hAnsi="Times" w:cs="Times"/>
-        </w:rPr>
-        <w:t>A, B, H, or N</w:t>
-      </w:r>
-      <w:r>
-        <w:rPr>
-          <w:rFonts w:ascii="Times New Roman" w:hAnsi="Times New Roman" w:cs="Times New Roman"/>
-        </w:rPr>
-        <w:t xml:space="preserve"> </w:t>
-      </w:r>
-      <w:r>
-        <w:rPr>
-          <w:rFonts w:ascii="Times New Roman" w:hAnsi="Times New Roman" w:cs="Times New Roman"/>
-        </w:rPr>
-        <w:t xml:space="preserve">were generated using </w:t>
-      </w:r>
-      <w:proofErr w:type="spellStart"/>
-      <w:r>
-        <w:rPr>
-          <w:rFonts w:ascii="Times New Roman" w:hAnsi="Times New Roman" w:cs="Times New Roman"/>
-        </w:rPr>
-        <w:t>Illumina’s</w:t>
-      </w:r>
-      <w:proofErr w:type="spellEnd"/>
-      <w:r>
-        <w:rPr>
-          <w:rFonts w:ascii="Times New Roman" w:hAnsi="Times New Roman" w:cs="Times New Roman"/>
-        </w:rPr>
-        <w:t xml:space="preserve"> </w:t>
-      </w:r>
-      <w:proofErr w:type="spellStart"/>
-      <w:r>
-        <w:rPr>
-          <w:rFonts w:ascii="Times New Roman" w:hAnsi="Times New Roman" w:cs="Times New Roman"/>
-        </w:rPr>
-        <w:t>BeadStudio</w:t>
-      </w:r>
-      <w:proofErr w:type="spellEnd"/>
-      <w:r>
-        <w:rPr>
-          <w:rFonts w:ascii="Times New Roman" w:hAnsi="Times New Roman" w:cs="Times New Roman"/>
-        </w:rPr>
-        <w:t xml:space="preserve"> algorithm, whereby A represents homozygous reference allele, B represents </w:t>
-      </w:r>
-      <w:proofErr w:type="spellStart"/>
-      <w:r>
-        <w:rPr>
-          <w:rFonts w:ascii="Times New Roman" w:hAnsi="Times New Roman" w:cs="Times New Roman"/>
-        </w:rPr>
-        <w:t>homogygous</w:t>
-      </w:r>
-      <w:proofErr w:type="spellEnd"/>
-      <w:r>
-        <w:rPr>
-          <w:rFonts w:ascii="Times New Roman" w:hAnsi="Times New Roman" w:cs="Times New Roman"/>
-        </w:rPr>
-        <w:t xml:space="preserve"> for the alternate allele, H represents </w:t>
-      </w:r>
-      <w:r>
-        <w:rPr>
-          <w:rFonts w:ascii="Times New Roman" w:hAnsi="Times New Roman" w:cs="Times New Roman"/>
-        </w:rPr>
-        <w:t>heterozygous genotype</w:t>
-      </w:r>
-      <w:r>
-        <w:rPr>
-          <w:rFonts w:ascii="Times New Roman" w:hAnsi="Times New Roman" w:cs="Times New Roman"/>
-        </w:rPr>
-        <w:t>, and N represents</w:t>
-      </w:r>
-      <w:r>
-        <w:rPr>
-          <w:rFonts w:ascii="Times New Roman" w:hAnsi="Times New Roman" w:cs="Times New Roman"/>
-        </w:rPr>
-        <w:t xml:space="preserve"> “no call”</w:t>
-      </w:r>
-      <w:r>
-        <w:rPr>
-          <w:rFonts w:ascii="Times New Roman" w:hAnsi="Times New Roman" w:cs="Times New Roman"/>
-        </w:rPr>
-        <w:t xml:space="preserve"> at marker</w:t>
-      </w:r>
-      <w:r>
-        <w:rPr>
-          <w:rFonts w:ascii="Times New Roman" w:hAnsi="Times New Roman" w:cs="Times New Roman"/>
-        </w:rPr>
-        <w:t>.</w:t>
-      </w:r>
-    </w:p>
-    <w:p>
-      <w:pPr>
-        <w:rPr>
-          <w:rFonts w:ascii="Times New Roman" w:hAnsi="Times New Roman" w:cs="Times New Roman"/>
-        </w:rPr>
-      </w:pPr>
-    </w:p>
-    <w:p>
-      <w:pPr>
-        <w:rPr>
-          <w:rFonts w:ascii="Times New Roman" w:hAnsi="Times New Roman" w:cs="Times New Roman"/>
-          <w:b/>
-        </w:rPr>
-      </w:pPr>
-      <w:r>
-        <w:rPr>
-          <w:rFonts w:ascii="Times New Roman" w:hAnsi="Times New Roman" w:cs="Times New Roman"/>
-          <w:b/>
-        </w:rPr>
-        <w:t xml:space="preserve">RNA </w:t>
-      </w:r>
-      <w:r>
-        <w:rPr>
-          <w:rFonts w:ascii="Times New Roman" w:hAnsi="Times New Roman" w:cs="Times New Roman"/>
-          <w:b/>
-        </w:rPr>
-        <w:t xml:space="preserve">extraction and library prep </w:t>
-      </w:r>
-    </w:p>
-    <w:p>
-      <w:pPr>
-        <w:rPr>
-          <w:rFonts w:ascii="Times New Roman" w:hAnsi="Times New Roman" w:cs="Times New Roman"/>
-        </w:rPr>
-      </w:pPr>
-      <w:r>
-        <w:rPr>
-          <w:rFonts w:ascii="Times New Roman" w:hAnsi="Times New Roman" w:cs="Times New Roman"/>
-        </w:rPr>
-        <w:t xml:space="preserve">Right kidneys were collected at 15weeks after last urine collection, and </w:t>
-      </w:r>
-      <w:r>
-        <w:rPr>
-          <w:rFonts w:ascii="Times New Roman" w:hAnsi="Times New Roman" w:cs="Times New Roman"/>
-        </w:rPr>
-        <w:t xml:space="preserve">the renal capsule containing </w:t>
-      </w:r>
-      <w:proofErr w:type="spellStart"/>
-      <w:r>
-        <w:rPr>
-          <w:rFonts w:ascii="Times New Roman" w:hAnsi="Times New Roman" w:cs="Times New Roman"/>
-        </w:rPr>
-        <w:t>perinephritic</w:t>
-      </w:r>
-      <w:proofErr w:type="spellEnd"/>
-      <w:r>
-        <w:rPr>
-          <w:rFonts w:ascii="Times New Roman" w:hAnsi="Times New Roman" w:cs="Times New Roman"/>
-        </w:rPr>
-        <w:t xml:space="preserve"> adipose tissue was removed before it was immediately flash frozen in liquid nitrogen. Each kidney was ground using a ceramic mortal and pestle on </w:t>
-      </w:r>
-      <w:r>
-        <w:rPr>
-          <w:rFonts w:ascii="Times New Roman" w:hAnsi="Times New Roman" w:cs="Times New Roman"/>
-        </w:rPr>
-        <w:t>dry ice into frozen homogenate</w:t>
-      </w:r>
-      <w:r>
-        <w:rPr>
-          <w:rFonts w:ascii="Times New Roman" w:hAnsi="Times New Roman" w:cs="Times New Roman"/>
-        </w:rPr>
-        <w:t xml:space="preserve"> and separated into 3 aliquots one of which </w:t>
-      </w:r>
-      <w:r>
-        <w:rPr>
-          <w:rFonts w:ascii="Times New Roman" w:hAnsi="Times New Roman" w:cs="Times New Roman"/>
-        </w:rPr>
-        <w:t>was</w:t>
-      </w:r>
-      <w:r>
-        <w:rPr>
-          <w:rFonts w:ascii="Times New Roman" w:hAnsi="Times New Roman" w:cs="Times New Roman"/>
-        </w:rPr>
-        <w:t xml:space="preserve"> sent for RNA-extraction.</w:t>
-      </w:r>
-      <w:r>
-        <w:rPr>
-          <w:rFonts w:ascii="Times New Roman" w:hAnsi="Times New Roman" w:cs="Times New Roman"/>
-        </w:rPr>
-        <w:br/>
-      </w:r>
-    </w:p>
-    <w:p>
-      <w:pPr>
-        <w:pStyle w:val="ListParagraph"/>
-        <w:numPr>
-          <w:ilvl w:val="0"/>
-          <w:numId w:val="1"/>
-        </w:numPr>
-        <w:rPr>
-          <w:rFonts w:ascii="Times New Roman" w:hAnsi="Times New Roman" w:cs="Times New Roman"/>
-        </w:rPr>
-      </w:pPr>
-      <w:r>
-        <w:rPr>
-          <w:rFonts w:ascii="Times New Roman" w:hAnsi="Times New Roman" w:cs="Times New Roman"/>
-        </w:rPr>
-        <w:t>RNA extraction kit</w:t>
-      </w:r>
-    </w:p>
-    <w:p>
-      <w:pPr>
-        <w:pStyle w:val="ListParagraph"/>
-        <w:numPr>
-          <w:ilvl w:val="0"/>
-          <w:numId w:val="1"/>
-        </w:numPr>
-        <w:rPr>
-          <w:rFonts w:ascii="Times New Roman" w:hAnsi="Times New Roman" w:cs="Times New Roman"/>
-        </w:rPr>
-      </w:pPr>
-      <w:r>
-        <w:rPr>
-          <w:rFonts w:ascii="Times New Roman" w:hAnsi="Times New Roman" w:cs="Times New Roman"/>
-        </w:rPr>
-        <w:t xml:space="preserve">RNA quality QC </w:t>
-      </w:r>
-    </w:p>
-    <w:p>
-      <w:pPr>
-        <w:pStyle w:val="ListParagraph"/>
-        <w:numPr>
-          <w:ilvl w:val="0"/>
-          <w:numId w:val="1"/>
-        </w:numPr>
-        <w:rPr>
-          <w:rFonts w:ascii="Times New Roman" w:hAnsi="Times New Roman" w:cs="Times New Roman"/>
-        </w:rPr>
-      </w:pPr>
-      <w:proofErr w:type="spellStart"/>
-      <w:proofErr w:type="gramStart"/>
-      <w:r>
-        <w:rPr>
-          <w:rFonts w:ascii="Times New Roman" w:hAnsi="Times New Roman" w:cs="Times New Roman"/>
-        </w:rPr>
-        <w:t>cDNA</w:t>
-      </w:r>
-      <w:proofErr w:type="spellEnd"/>
-      <w:proofErr w:type="gramEnd"/>
-      <w:r>
-        <w:rPr>
-          <w:rFonts w:ascii="Times New Roman" w:hAnsi="Times New Roman" w:cs="Times New Roman"/>
-        </w:rPr>
-        <w:t xml:space="preserve"> synthesis and library prep</w:t>
-      </w:r>
-    </w:p>
-    <w:p>
-      <w:pPr>
-        <w:pStyle w:val="ListParagraph"/>
-        <w:numPr>
-          <w:ilvl w:val="0"/>
-          <w:numId w:val="1"/>
-        </w:numPr>
-        <w:rPr>
-          <w:rFonts w:ascii="Times New Roman" w:hAnsi="Times New Roman" w:cs="Times New Roman"/>
-        </w:rPr>
-      </w:pPr>
-      <w:r>
-        <w:rPr>
-          <w:rFonts w:ascii="Times New Roman" w:hAnsi="Times New Roman" w:cs="Times New Roman"/>
-        </w:rPr>
-        <w:t xml:space="preserve">Bcl2fastq tool to convert to </w:t>
-      </w:r>
-      <w:proofErr w:type="spellStart"/>
-      <w:r>
-        <w:rPr>
-          <w:rFonts w:ascii="Times New Roman" w:hAnsi="Times New Roman" w:cs="Times New Roman"/>
-        </w:rPr>
-        <w:t>fastq</w:t>
-      </w:r>
-      <w:proofErr w:type="spellEnd"/>
-    </w:p>
-    <w:p>
-      <w:pPr>
-        <w:rPr>
-          <w:rFonts w:ascii="Times New Roman" w:hAnsi="Times New Roman" w:cs="Times New Roman"/>
-        </w:rPr>
-      </w:pPr>
-    </w:p>
-    <w:p>
-      <w:pPr>
-        <w:rPr>
-          <w:rFonts w:ascii="Times New Roman" w:hAnsi="Times New Roman" w:cs="Times New Roman"/>
-          <w:b/>
-        </w:rPr>
-      </w:pPr>
-      <w:r>
-        <w:rPr>
-          <w:rFonts w:ascii="Times New Roman" w:hAnsi="Times New Roman" w:cs="Times New Roman"/>
-          <w:b/>
-        </w:rPr>
-        <w:t xml:space="preserve">Allele </w:t>
-      </w:r>
-      <w:r>
-        <w:rPr>
-          <w:rFonts w:ascii="Times New Roman" w:hAnsi="Times New Roman" w:cs="Times New Roman"/>
-          <w:b/>
-        </w:rPr>
-        <w:t xml:space="preserve">specific expression analysis </w:t>
-      </w:r>
-      <w:r>
-        <w:rPr>
-          <w:rFonts w:ascii="Times New Roman" w:hAnsi="Times New Roman" w:cs="Times New Roman"/>
-          <w:b/>
-        </w:rPr>
-        <w:t xml:space="preserve">and whole-genome diplotype reconstruction </w:t>
-      </w:r>
-      <w:r>
-        <w:rPr>
-          <w:rFonts w:ascii="Times New Roman" w:hAnsi="Times New Roman" w:cs="Times New Roman"/>
-          <w:b/>
-        </w:rPr>
-        <w:t>using RNA-</w:t>
-      </w:r>
-      <w:proofErr w:type="spellStart"/>
-      <w:r>
-        <w:rPr>
-          <w:rFonts w:ascii="Times New Roman" w:hAnsi="Times New Roman" w:cs="Times New Roman"/>
-          <w:b/>
-        </w:rPr>
-        <w:t>seq</w:t>
-      </w:r>
-      <w:proofErr w:type="spellEnd"/>
-    </w:p>
-    <w:p>
-      <w:pPr>
-        <w:rPr>
-          <w:rFonts w:ascii="Times" w:hAnsi="Times" w:cs="Times"/>
-        </w:rPr>
-      </w:pPr>
-      <w:r>
-        <w:rPr>
-          <w:rFonts w:ascii="Times" w:hAnsi="Times" w:cs="Times"/>
-        </w:rPr>
-        <w:t>Both calculations for the</w:t>
-      </w:r>
-      <w:r>
-        <w:rPr>
-          <w:rFonts w:ascii="Times" w:hAnsi="Times" w:cs="Times"/>
-        </w:rPr>
-        <w:t xml:space="preserve"> allele specific expression analysis and whole-gen</w:t>
-      </w:r>
-      <w:r>
-        <w:rPr>
-          <w:rFonts w:ascii="Times" w:hAnsi="Times" w:cs="Times"/>
-        </w:rPr>
-        <w:t>ome diplotype reconstruction were</w:t>
-      </w:r>
-      <w:r>
-        <w:rPr>
-          <w:rFonts w:ascii="Times" w:hAnsi="Times" w:cs="Times"/>
-        </w:rPr>
-        <w:t xml:space="preserve"> performed using a combination of Expectation-Maximization algorithm for Allele Specific Expression (EMASE) </w:t>
-      </w:r>
-      <w:r>
-        <w:rPr>
-          <w:rFonts w:ascii="Times" w:hAnsi="Times" w:cs="Times"/>
-        </w:rPr>
-        <w:t>and Genotyping By RNA-</w:t>
-      </w:r>
-      <w:proofErr w:type="spellStart"/>
-      <w:r>
-        <w:rPr>
-          <w:rFonts w:ascii="Times" w:hAnsi="Times" w:cs="Times"/>
-        </w:rPr>
-        <w:t>Seq</w:t>
-      </w:r>
-      <w:proofErr w:type="spellEnd"/>
-      <w:r>
-        <w:rPr>
-          <w:rFonts w:ascii="Times" w:hAnsi="Times" w:cs="Times"/>
-        </w:rPr>
-        <w:t xml:space="preserve"> (GBRS) </w:t>
-      </w:r>
-      <w:r>
-        <w:rPr>
-          <w:rFonts w:ascii="Times" w:hAnsi="Times" w:cs="Times"/>
-        </w:rPr>
-        <w:t>software</w:t>
-      </w:r>
-      <w:r>
-        <w:rPr>
-          <w:rFonts w:ascii="Times" w:hAnsi="Times" w:cs="Times"/>
-        </w:rPr>
-        <w:t xml:space="preserve"> respectively</w:t>
-      </w:r>
-      <w:r>
-        <w:rPr>
-          <w:rFonts w:ascii="Times" w:hAnsi="Times" w:cs="Times"/>
-        </w:rPr>
-        <w:t>.</w:t>
-      </w:r>
-      <w:r>
-        <w:rPr>
-          <w:rFonts w:ascii="Times" w:hAnsi="Times" w:cs="Times"/>
-        </w:rPr>
-        <w:t xml:space="preserve"> EMAS was used to align multi-parent allele-specific expression and gene expression simultaneously from RNA-</w:t>
-      </w:r>
-      <w:proofErr w:type="spellStart"/>
-      <w:r>
-        <w:rPr>
-          <w:rFonts w:ascii="Times" w:hAnsi="Times" w:cs="Times"/>
-        </w:rPr>
-        <w:t>seq</w:t>
-      </w:r>
-      <w:proofErr w:type="spellEnd"/>
-      <w:r>
-        <w:rPr>
-          <w:rFonts w:ascii="Times" w:hAnsi="Times" w:cs="Times"/>
-        </w:rPr>
-        <w:t xml:space="preserve"> data</w:t>
-      </w:r>
-      <w:r>
-        <w:rPr>
-          <w:rFonts w:ascii="Times" w:hAnsi="Times" w:cs="Times"/>
-        </w:rPr>
-        <w:t xml:space="preserve">, </w:t>
-      </w:r>
-      <w:r>
-        <w:rPr>
-          <w:rFonts w:ascii="Times" w:hAnsi="Times" w:cs="Times"/>
-        </w:rPr>
-        <w:t>and the diploid BAM files were used as input in GBRS.</w:t>
-      </w:r>
-      <w:r>
-        <w:rPr>
-          <w:rFonts w:ascii="Times" w:hAnsi="Times" w:cs="Times"/>
-        </w:rPr>
-        <w:t xml:space="preserve"> </w:t>
-      </w:r>
       <w:r>
         <w:rPr>
           <w:rFonts w:ascii="Times" w:hAnsi="Times" w:cs="Times"/>
@@ -1471,6 +1606,13 @@
         </w:rPr>
         <w:t xml:space="preserve">, along with an established reference transcriptome probability file that corresponds to the samples DO generation and sex. </w:t>
       </w:r>
+    </w:p>
+    <w:p>
+      <w:pPr>
+        <w:rPr>
+          <w:rFonts w:ascii="Times" w:hAnsi="Times" w:cs="Times"/>
+        </w:rPr>
+      </w:pPr>
     </w:p>
     <w:p>
       <w:pPr>
@@ -2212,7 +2354,15 @@
         <w:rPr>
           <w:rFonts w:ascii="Times" w:hAnsi="Times" w:cs="Times"/>
         </w:rPr>
-        <w:t>isoflurane</w:t>
+        <w:t>isoflu</w:t>
+      </w:r>
+      <w:bookmarkStart w:id="0" w:name="_GoBack"/>
+      <w:bookmarkEnd w:id="0"/>
+      <w:r>
+        <w:rPr>
+          <w:rFonts w:ascii="Times" w:hAnsi="Times" w:cs="Times"/>
+        </w:rPr>
+        <w:t>rane</w:t>
       </w:r>
       <w:proofErr w:type="spellEnd"/>
       <w:r>
@@ -2388,7 +2538,25 @@
         <w:rPr>
           <w:rFonts w:ascii="Times" w:hAnsi="Times" w:cs="Times"/>
         </w:rPr>
-        <w:t>DOQTL R package was sued to perform additive and full QTL models for both haplotypes a</w:t>
+        <w:t xml:space="preserve">DOQTL R package was </w:t>
+      </w:r>
+      <w:r>
+        <w:rPr>
+          <w:rFonts w:ascii="Times" w:hAnsi="Times" w:cs="Times"/>
+        </w:rPr>
+        <w:t>u</w:t>
+      </w:r>
+      <w:r>
+        <w:rPr>
+          <w:rFonts w:ascii="Times" w:hAnsi="Times" w:cs="Times"/>
+        </w:rPr>
+        <w:t>s</w:t>
+      </w:r>
+      <w:r>
+        <w:rPr>
+          <w:rFonts w:ascii="Times" w:hAnsi="Times" w:cs="Times"/>
+        </w:rPr>
+        <w:t>ed to perform additive and full QTL models for both haplotypes a</w:t>
       </w:r>
       <w:r>
         <w:rPr>
@@ -2412,7 +2580,19 @@
         <w:rPr>
           <w:rFonts w:ascii="Times" w:hAnsi="Times" w:cs="Times"/>
         </w:rPr>
-        <w:t xml:space="preserve">cts at a given locus. Used in conjunction with haplotype models, </w:t>
+        <w:t>cts at a given locus.</w:t>
+      </w:r>
+      <w:r>
+        <w:rPr>
+          <w:rFonts w:ascii="Times" w:hAnsi="Times" w:cs="Times"/>
+        </w:rPr>
+        <w:t xml:space="preserve"> Haplotype QTL was used to create shown QTL and founder effect plots as well as calculation of Bayesian intervals.</w:t>
+      </w:r>
+      <w:r>
+        <w:rPr>
+          <w:rFonts w:ascii="Times" w:hAnsi="Times" w:cs="Times"/>
+        </w:rPr>
+        <w:t xml:space="preserve"> Used in conjunction with haplotype models, </w:t>
       </w:r>
       <w:r>
         <w:rPr>
@@ -2428,6 +2608,12 @@
       </w:r>
       <w:r>
         <w:rPr>
+          <w:rFonts w:ascii="Times" w:hAnsi="Times" w:cs="Times"/>
+        </w:rPr>
+        <w:t xml:space="preserve">total of </w:t>
+      </w:r>
+      <w:r>
+        <w:rPr>
           <w:rFonts w:ascii="Times New Roman" w:hAnsi="Times New Roman" w:cs="Times New Roman"/>
         </w:rPr>
         <w:t xml:space="preserve">143,259 SNPs, similar to that of human genome wide association studies </w:t>
@@ -2436,7 +2622,19 @@
         <w:rPr>
           <w:rFonts w:ascii="Times New Roman" w:hAnsi="Times New Roman" w:cs="Times New Roman"/>
         </w:rPr>
-        <w:t>(GWAS). Analyzing</w:t>
+        <w:t>(GWAS).</w:t>
+      </w:r>
+      <w:r>
+        <w:rPr>
+          <w:rFonts w:ascii="Times New Roman" w:hAnsi="Times New Roman" w:cs="Times New Roman"/>
+        </w:rPr>
+        <w:t xml:space="preserve"> SNP call models were used to identify LOD scores of individual SNPs within a Bayesian interval.</w:t>
+      </w:r>
+      <w:r>
+        <w:rPr>
+          <w:rFonts w:ascii="Times New Roman" w:hAnsi="Times New Roman" w:cs="Times New Roman"/>
+        </w:rPr>
+        <w:t xml:space="preserve"> Analyzing</w:t>
       </w:r>
       <w:r>
         <w:rPr>
@@ -2484,39 +2682,82 @@
         <w:rPr>
           <w:rFonts w:ascii="Times" w:hAnsi="Times" w:cs="Times"/>
         </w:rPr>
-        <w:t xml:space="preserve"> accounted for sex as a covariate, and additionally </w:t>
-      </w:r>
-      <w:proofErr w:type="spellStart"/>
-      <w:r>
-        <w:rPr>
-          <w:rFonts w:ascii="Times" w:hAnsi="Times" w:cs="Times"/>
-        </w:rPr>
-        <w:t>creatinine</w:t>
-      </w:r>
-      <w:proofErr w:type="spellEnd"/>
-      <w:r>
-        <w:rPr>
-          <w:rFonts w:ascii="Times" w:hAnsi="Times" w:cs="Times"/>
-        </w:rPr>
-        <w:t xml:space="preserve"> in Albumin analyses</w:t>
-      </w:r>
-      <w:r>
-        <w:rPr>
-          <w:rFonts w:ascii="Times" w:hAnsi="Times" w:cs="Times"/>
-        </w:rPr>
-        <w:t xml:space="preserve">. </w:t>
-      </w:r>
-      <w:r>
-        <w:rPr>
-          <w:rFonts w:ascii="Times" w:hAnsi="Times" w:cs="Times"/>
-        </w:rPr>
-        <w:t>Codes to all figures and analyse</w:t>
-      </w:r>
-      <w:r>
-        <w:rPr>
-          <w:rFonts w:ascii="Times" w:hAnsi="Times" w:cs="Times"/>
-        </w:rPr>
-        <w:t xml:space="preserve">s can be found at </w:t>
+        <w:t xml:space="preserve"> </w:t>
+      </w:r>
+      <w:r>
+        <w:rPr>
+          <w:rFonts w:ascii="Times" w:hAnsi="Times" w:cs="Times"/>
+        </w:rPr>
+        <w:t xml:space="preserve">accounted for sex as an additive covariate, and </w:t>
+      </w:r>
+      <w:proofErr w:type="spellStart"/>
+      <w:r>
+        <w:rPr>
+          <w:rFonts w:ascii="Times" w:hAnsi="Times" w:cs="Times"/>
+        </w:rPr>
+        <w:t>cretinine</w:t>
+      </w:r>
+      <w:proofErr w:type="spellEnd"/>
+      <w:r>
+        <w:rPr>
+          <w:rFonts w:ascii="Times" w:hAnsi="Times" w:cs="Times"/>
+        </w:rPr>
+        <w:t xml:space="preserve"> was added in Albumin QTLs for normalization.</w:t>
+      </w:r>
+      <w:r>
+        <w:rPr>
+          <w:rFonts w:ascii="Times" w:hAnsi="Times" w:cs="Times"/>
+        </w:rPr>
+        <w:t xml:space="preserve"> </w:t>
+      </w:r>
+    </w:p>
+    <w:p>
+      <w:pPr>
+        <w:rPr>
+          <w:rFonts w:ascii="Times" w:hAnsi="Times" w:cs="Times"/>
+        </w:rPr>
+      </w:pPr>
+    </w:p>
+    <w:p>
+      <w:pPr>
+        <w:rPr>
+          <w:rFonts w:ascii="Times" w:hAnsi="Times" w:cs="Times"/>
+          <w:b/>
+        </w:rPr>
+      </w:pPr>
+      <w:r>
+        <w:rPr>
+          <w:rFonts w:ascii="Times" w:hAnsi="Times" w:cs="Times"/>
+          <w:b/>
+        </w:rPr>
+        <w:t>Additional material</w:t>
+      </w:r>
+      <w:r>
+        <w:rPr>
+          <w:rFonts w:ascii="Times" w:hAnsi="Times" w:cs="Times"/>
+          <w:b/>
+        </w:rPr>
+        <w:t>s</w:t>
+      </w:r>
+    </w:p>
+    <w:p>
+      <w:pPr>
+        <w:rPr>
+          <w:rFonts w:ascii="Times" w:hAnsi="Times" w:cs="Times"/>
+          <w:b/>
+        </w:rPr>
+      </w:pPr>
+      <w:r>
+        <w:rPr>
+          <w:rFonts w:ascii="Times" w:hAnsi="Times" w:cs="Times"/>
+        </w:rPr>
+        <w:t>Codes</w:t>
+      </w:r>
+      <w:r>
+        <w:rPr>
+          <w:rFonts w:ascii="Times" w:hAnsi="Times" w:cs="Times"/>
+        </w:rPr>
+        <w:t xml:space="preserve"> to all figures and analyses can be found at </w:t>
       </w:r>
       <w:hyperlink r:id="rId7" w:history="1">
         <w:r>
@@ -2531,15 +2772,8 @@
         <w:rPr>
           <w:rFonts w:ascii="Times" w:hAnsi="Times" w:cs="Times"/>
         </w:rPr>
-        <w:t xml:space="preserve">. </w:t>
-      </w:r>
-    </w:p>
-    <w:p>
-      <w:pPr>
-        <w:rPr>
-          <w:rFonts w:ascii="Times" w:hAnsi="Times" w:cs="Times"/>
-        </w:rPr>
-      </w:pPr>
+        <w:t>. (Will have to clean up repo or create a new one for public).</w:t>
+      </w:r>
     </w:p>
     <w:p>
       <w:pPr>
@@ -3168,6 +3402,7 @@
   <w:style w:type="character" w:default="1" w:styleId="DefaultParagraphFont">
     <w:name w:val="Default Paragraph Font"/>
     <w:uiPriority w:val="1"/>
+    <w:semiHidden/>
     <w:unhideWhenUsed/>
   </w:style>
   <w:style w:type="table" w:default="1" w:styleId="TableNormal">
@@ -3422,6 +3657,7 @@
   <w:style w:type="character" w:default="1" w:styleId="DefaultParagraphFont">
     <w:name w:val="Default Paragraph Font"/>
     <w:uiPriority w:val="1"/>
+    <w:semiHidden/>
     <w:unhideWhenUsed/>
   </w:style>
   <w:style w:type="table" w:default="1" w:styleId="TableNormal">

</xml_diff>

<commit_message>
oops forgot to update ref, draft 1
</commit_message>
<xml_diff>
--- a/Manuscript/Col4a5_man_supp_methods.docx
+++ b/Manuscript/Col4a5_man_supp_methods.docx
@@ -321,8 +321,6 @@
         </w:rPr>
         <w:t xml:space="preserve"> markers. </w:t>
       </w:r>
-      <w:bookmarkStart w:id="0" w:name="_GoBack"/>
-      <w:bookmarkEnd w:id="0"/>
     </w:p>
     <w:p>
       <w:pPr>
@@ -877,7 +875,7 @@
         <w:rPr>
           <w:rFonts w:ascii="Times" w:hAnsi="Times" w:cs="Times"/>
         </w:rPr>
-        <w:instrText xml:space="preserve"> ADDIN PAPERS2_CITATIONS &lt;citation&gt;&lt;uuid&gt;0751CC80-9E7E-4F85-B05E-5BA7865EBBBD&lt;/uuid&gt;&lt;priority&gt;0&lt;/priority&gt;&lt;publications&gt;&lt;publication&gt;&lt;volume&gt;232&lt;/volume&gt;&lt;publication_date&gt;99197701001200000000220000&lt;/publication_date&gt;&lt;number&gt;1&lt;/number&gt;&lt;startpage&gt;F72&lt;/startpage&gt;&lt;title&gt;A single-injection method for measuring glomerular filtration rate.&lt;/title&gt;&lt;uuid&gt;B26A6E42-3A9C-4305-AE21-549778D457D6&lt;/uuid&gt;&lt;subtype&gt;400&lt;/subtype&gt;&lt;endpage&gt;6&lt;/endpage&gt;&lt;type&gt;400&lt;/type&gt;&lt;url&gt;http://eutils.ncbi.nlm.nih.gov/entrez/eutils/elink.fcgi?dbfrom=pubmed&amp;amp;id=835715&amp;amp;retmode=ref&amp;amp;cmd=prlinks&lt;/url&gt;&lt;bundle&gt;&lt;publication&gt;&lt;title&gt;The American journal of physiology&lt;/title&gt;&lt;type&gt;-100&lt;/type&gt;&lt;subtype&gt;-100&lt;/subtype&gt;&lt;uuid&gt;5D399B86-0356-469F-8CC1-974BBAAC30B3&lt;/uuid&gt;&lt;/publication&gt;&lt;/bundle&gt;&lt;authors&gt;&lt;author&gt;&lt;firstName&gt;J&lt;/firstName&gt;&lt;middleNames&gt;E&lt;/middleNames&gt;&lt;lastName&gt;Hall&lt;/lastName&gt;&lt;/author&gt;&lt;author&gt;&lt;firstName&gt;A&lt;/firstName&gt;&lt;middleNames&gt;C&lt;/middleNames&gt;&lt;lastName&gt;Guyton&lt;/lastName&gt;&lt;/author&gt;&lt;author&gt;&lt;firstName&gt;B&lt;/firstName&gt;&lt;middleNames&gt;M&lt;/middleNames&gt;&lt;lastName&gt;Farr&lt;/lastName&gt;&lt;/author&gt;&lt;/authors&gt;&lt;/publication&gt;&lt;/publications&gt;&lt;cites&gt;&lt;/cites&gt;&lt;/citation&gt;</w:instrText>
+        <w:instrText xml:space="preserve"> ADDIN PAPERS2_CITATIONS &lt;citation&gt;&lt;uuid&gt;D9149F85-C9E1-4522-9354-B806414F6408&lt;/uuid&gt;&lt;priority&gt;0&lt;/priority&gt;&lt;publications&gt;&lt;publication&gt;&lt;volume&gt;232&lt;/volume&gt;&lt;publication_date&gt;99197701001200000000220000&lt;/publication_date&gt;&lt;number&gt;1&lt;/number&gt;&lt;startpage&gt;F72&lt;/startpage&gt;&lt;title&gt;A single-injection method for measuring glomerular filtration rate.&lt;/title&gt;&lt;uuid&gt;B26A6E42-3A9C-4305-AE21-549778D457D6&lt;/uuid&gt;&lt;subtype&gt;400&lt;/subtype&gt;&lt;endpage&gt;6&lt;/endpage&gt;&lt;type&gt;400&lt;/type&gt;&lt;url&gt;http://eutils.ncbi.nlm.nih.gov/entrez/eutils/elink.fcgi?dbfrom=pubmed&amp;amp;id=835715&amp;amp;retmode=ref&amp;amp;cmd=prlinks&lt;/url&gt;&lt;bundle&gt;&lt;publication&gt;&lt;title&gt;The American journal of physiology&lt;/title&gt;&lt;type&gt;-100&lt;/type&gt;&lt;subtype&gt;-100&lt;/subtype&gt;&lt;uuid&gt;5D399B86-0356-469F-8CC1-974BBAAC30B3&lt;/uuid&gt;&lt;/publication&gt;&lt;/bundle&gt;&lt;authors&gt;&lt;author&gt;&lt;firstName&gt;J&lt;/firstName&gt;&lt;middleNames&gt;E&lt;/middleNames&gt;&lt;lastName&gt;Hall&lt;/lastName&gt;&lt;/author&gt;&lt;author&gt;&lt;firstName&gt;A&lt;/firstName&gt;&lt;middleNames&gt;C&lt;/middleNames&gt;&lt;lastName&gt;Guyton&lt;/lastName&gt;&lt;/author&gt;&lt;author&gt;&lt;firstName&gt;B&lt;/firstName&gt;&lt;middleNames&gt;M&lt;/middleNames&gt;&lt;lastName&gt;Farr&lt;/lastName&gt;&lt;/author&gt;&lt;/authors&gt;&lt;/publication&gt;&lt;/publications&gt;&lt;cites&gt;&lt;/cites&gt;&lt;/citation&gt;</w:instrText>
       </w:r>
       <w:r>
         <w:rPr>
@@ -888,8 +886,9 @@
       <w:r>
         <w:rPr>
           <w:rFonts w:ascii="Times" w:hAnsi="Times" w:cs="Times"/>
-        </w:rPr>
-        <w:t>{Hall:1977vx}</w:t>
+          <w:vertAlign w:val="superscript"/>
+        </w:rPr>
+        <w:t>1</w:t>
       </w:r>
       <w:r>
         <w:rPr>
@@ -1718,7 +1717,14 @@
         <w:rPr>
           <w:rFonts w:ascii="Times" w:hAnsi="Times" w:cs="Times"/>
         </w:rPr>
-        <w:t xml:space="preserve"> et al., has developed a hidden Markov model to reconstruct the diplotypes by generating a probabilistic estimate of the diplotype state at each SNP marker locus for all 200 animals</w:t>
+        <w:t xml:space="preserve"> et al., has developed a hidden Markov </w:t>
+      </w:r>
+      <w:r>
+        <w:rPr>
+          <w:rFonts w:ascii="Times" w:hAnsi="Times" w:cs="Times"/>
+        </w:rPr>
+        <w:lastRenderedPageBreak/>
+        <w:t>model to reconstruct the diplotypes by generating a probabilistic estimate of the diplotype state at each SNP marker locus for all 200 animals</w:t>
       </w:r>
       <w:r>
         <w:rPr>
@@ -1730,7 +1736,7 @@
         <w:rPr>
           <w:rFonts w:ascii="Times" w:hAnsi="Times" w:cs="Times"/>
         </w:rPr>
-        <w:instrText xml:space="preserve"> ADDIN PAPERS2_CITATIONS &lt;citation&gt;&lt;uuid&gt;1F9CB3CA-25E0-48E1-8957-BCD65A8972FB&lt;/uuid&gt;&lt;priority&gt;0&lt;/priority&gt;&lt;publications&gt;&lt;publication&gt;&lt;uuid&gt;0BB50C0F-4775-40CB-9850-819F3F374552&lt;/uuid&gt;&lt;volume&gt;4&lt;/volume&gt;&lt;doi&gt;10.1534/g3.114.013748&lt;/doi&gt;&lt;startpage&gt;1623&lt;/startpage&gt;&lt;publication_date&gt;99201409181200000000222000&lt;/publication_date&gt;&lt;url&gt;http://g3journal.org/cgi/doi/10.1534/g3.114.013748&lt;/url&gt;&lt;type&gt;400&lt;/type&gt;&lt;title&gt;Quantitative trait locus mapping methods for diversity outbred mice.&lt;/title&gt;&lt;publisher&gt;G3: Genes, Genomes, Genetics&lt;/publisher&gt;&lt;institution&gt;The Jackson Laboratory, Bar Harbor, Maine 04609.&lt;/institution&gt;&lt;number&gt;9&lt;/number&gt;&lt;subtype&gt;400&lt;/subtype&gt;&lt;endpage&gt;1633&lt;/endpage&gt;&lt;bundle&gt;&lt;publication&gt;&lt;title&gt;G3 (Bethesda, Md.)&lt;/title&gt;&lt;type&gt;-100&lt;/type&gt;&lt;subtype&gt;-100&lt;/subtype&gt;&lt;uuid&gt;888C4567-9819-44E4-918B-3484950B1B39&lt;/uuid&gt;&lt;/publication&gt;&lt;/bundle&gt;&lt;authors&gt;&lt;author&gt;&lt;firstName&gt;Daniel&lt;/firstName&gt;&lt;middleNames&gt;M&lt;/middleNames&gt;&lt;lastName&gt;Gatti&lt;/lastName&gt;&lt;/author&gt;&lt;author&gt;&lt;firstName&gt;Karen&lt;/firstName&gt;&lt;middleNames&gt;L&lt;/middleNames&gt;&lt;lastName&gt;Svenson&lt;/lastName&gt;&lt;/author&gt;&lt;author&gt;&lt;firstName&gt;Andrey&lt;/firstName&gt;&lt;lastName&gt;Shabalin&lt;/lastName&gt;&lt;/author&gt;&lt;author&gt;&lt;firstName&gt;Long-Yang&lt;/firstName&gt;&lt;lastName&gt;Wu&lt;/lastName&gt;&lt;/author&gt;&lt;author&gt;&lt;firstName&gt;William&lt;/firstName&gt;&lt;lastName&gt;Valdar&lt;/lastName&gt;&lt;/author&gt;&lt;author&gt;&lt;firstName&gt;Petr&lt;/firstName&gt;&lt;lastName&gt;Simecek&lt;/lastName&gt;&lt;/author&gt;&lt;author&gt;&lt;firstName&gt;Neal&lt;/firstName&gt;&lt;lastName&gt;Goodwin&lt;/lastName&gt;&lt;/author&gt;&lt;author&gt;&lt;firstName&gt;Riyan&lt;/firstName&gt;&lt;lastName&gt;Cheng&lt;/lastName&gt;&lt;/author&gt;&lt;author&gt;&lt;firstName&gt;Daniel&lt;/firstName&gt;&lt;lastName&gt;Pomp&lt;/lastName&gt;&lt;/author&gt;&lt;author&gt;&lt;firstName&gt;Abraham&lt;/firstName&gt;&lt;lastName&gt;Palmer&lt;/lastName&gt;&lt;/author&gt;&lt;author&gt;&lt;firstName&gt;Elissa&lt;/firstName&gt;&lt;middleNames&gt;J&lt;/middleNames&gt;&lt;lastName&gt;Chesler&lt;/lastName&gt;&lt;/author&gt;&lt;author&gt;&lt;firstName&gt;Karl&lt;/firstName&gt;&lt;middleNames&gt;W&lt;/middleNames&gt;&lt;lastName&gt;Broman&lt;/lastName&gt;&lt;/author&gt;&lt;author&gt;&lt;firstName&gt;Gary&lt;/firstName&gt;&lt;middleNames&gt;A&lt;/middleNames&gt;&lt;lastName&gt;Churchill&lt;/lastName&gt;&lt;/author&gt;&lt;/authors&gt;&lt;/publication&gt;&lt;/publications&gt;&lt;cites&gt;&lt;/cites&gt;&lt;/citation&gt;</w:instrText>
+        <w:instrText xml:space="preserve"> ADDIN PAPERS2_CITATIONS &lt;citation&gt;&lt;uuid&gt;10FB5DFF-7F15-4044-ACA4-589FD0F46DD5&lt;/uuid&gt;&lt;priority&gt;0&lt;/priority&gt;&lt;publications&gt;&lt;publication&gt;&lt;uuid&gt;0BB50C0F-4775-40CB-9850-819F3F374552&lt;/uuid&gt;&lt;volume&gt;4&lt;/volume&gt;&lt;doi&gt;10.1534/g3.114.013748&lt;/doi&gt;&lt;startpage&gt;1623&lt;/startpage&gt;&lt;publication_date&gt;99201409181200000000222000&lt;/publication_date&gt;&lt;url&gt;http://g3journal.org/cgi/doi/10.1534/g3.114.013748&lt;/url&gt;&lt;type&gt;400&lt;/type&gt;&lt;title&gt;Quantitative trait locus mapping methods for diversity outbred mice.&lt;/title&gt;&lt;publisher&gt;G3: Genes, Genomes, Genetics&lt;/publisher&gt;&lt;institution&gt;The Jackson Laboratory, Bar Harbor, Maine 04609.&lt;/institution&gt;&lt;number&gt;9&lt;/number&gt;&lt;subtype&gt;400&lt;/subtype&gt;&lt;endpage&gt;1633&lt;/endpage&gt;&lt;bundle&gt;&lt;publication&gt;&lt;title&gt;G3 (Bethesda, Md.)&lt;/title&gt;&lt;type&gt;-100&lt;/type&gt;&lt;subtype&gt;-100&lt;/subtype&gt;&lt;uuid&gt;888C4567-9819-44E4-918B-3484950B1B39&lt;/uuid&gt;&lt;/publication&gt;&lt;/bundle&gt;&lt;authors&gt;&lt;author&gt;&lt;firstName&gt;Daniel&lt;/firstName&gt;&lt;middleNames&gt;M&lt;/middleNames&gt;&lt;lastName&gt;Gatti&lt;/lastName&gt;&lt;/author&gt;&lt;author&gt;&lt;firstName&gt;Karen&lt;/firstName&gt;&lt;middleNames&gt;L&lt;/middleNames&gt;&lt;lastName&gt;Svenson&lt;/lastName&gt;&lt;/author&gt;&lt;author&gt;&lt;firstName&gt;Andrey&lt;/firstName&gt;&lt;lastName&gt;Shabalin&lt;/lastName&gt;&lt;/author&gt;&lt;author&gt;&lt;firstName&gt;Long-Yang&lt;/firstName&gt;&lt;lastName&gt;Wu&lt;/lastName&gt;&lt;/author&gt;&lt;author&gt;&lt;firstName&gt;William&lt;/firstName&gt;&lt;lastName&gt;Valdar&lt;/lastName&gt;&lt;/author&gt;&lt;author&gt;&lt;firstName&gt;Petr&lt;/firstName&gt;&lt;lastName&gt;Simecek&lt;/lastName&gt;&lt;/author&gt;&lt;author&gt;&lt;firstName&gt;Neal&lt;/firstName&gt;&lt;lastName&gt;Goodwin&lt;/lastName&gt;&lt;/author&gt;&lt;author&gt;&lt;firstName&gt;Riyan&lt;/firstName&gt;&lt;lastName&gt;Cheng&lt;/lastName&gt;&lt;/author&gt;&lt;author&gt;&lt;firstName&gt;Daniel&lt;/firstName&gt;&lt;lastName&gt;Pomp&lt;/lastName&gt;&lt;/author&gt;&lt;author&gt;&lt;firstName&gt;Abraham&lt;/firstName&gt;&lt;lastName&gt;Palmer&lt;/lastName&gt;&lt;/author&gt;&lt;author&gt;&lt;firstName&gt;Elissa&lt;/firstName&gt;&lt;middleNames&gt;J&lt;/middleNames&gt;&lt;lastName&gt;Chesler&lt;/lastName&gt;&lt;/author&gt;&lt;author&gt;&lt;firstName&gt;Karl&lt;/firstName&gt;&lt;middleNames&gt;W&lt;/middleNames&gt;&lt;lastName&gt;Broman&lt;/lastName&gt;&lt;/author&gt;&lt;author&gt;&lt;firstName&gt;Gary&lt;/firstName&gt;&lt;middleNames&gt;A&lt;/middleNames&gt;&lt;lastName&gt;Churchill&lt;/lastName&gt;&lt;/author&gt;&lt;/authors&gt;&lt;/publication&gt;&lt;/publications&gt;&lt;cites&gt;&lt;/cites&gt;&lt;/citation&gt;</w:instrText>
       </w:r>
       <w:r>
         <w:rPr>
@@ -1741,8 +1747,9 @@
       <w:r>
         <w:rPr>
           <w:rFonts w:ascii="Times" w:hAnsi="Times" w:cs="Times"/>
-        </w:rPr>
-        <w:t>{Gatti:2014ko}</w:t>
+          <w:vertAlign w:val="superscript"/>
+        </w:rPr>
+        <w:t>2</w:t>
       </w:r>
       <w:r>
         <w:rPr>
@@ -2514,7 +2521,7 @@
         <w:rPr>
           <w:rFonts w:ascii="Times" w:hAnsi="Times" w:cs="Times"/>
         </w:rPr>
-        <w:instrText xml:space="preserve"> ADDIN PAPERS2_CITATIONS &lt;citation&gt;&lt;uuid&gt;562AA938-39F7-42E9-A9C6-BD9CA5E1C18E&lt;/uuid&gt;&lt;priority&gt;0&lt;/priority&gt;&lt;publications&gt;&lt;publication&gt;&lt;uuid&gt;0BB50C0F-4775-40CB-9850-819F3F374552&lt;/uuid&gt;&lt;volume&gt;4&lt;/volume&gt;&lt;doi&gt;10.1534/g3.114.013748&lt;/doi&gt;&lt;startpage&gt;1623&lt;/startpage&gt;&lt;publication_date&gt;99201409181200000000222000&lt;/publication_date&gt;&lt;url&gt;http://g3journal.org/cgi/doi/10.1534/g3.114.013748&lt;/url&gt;&lt;type&gt;400&lt;/type&gt;&lt;title&gt;Quantitative trait locus mapping methods for diversity outbred mice.&lt;/title&gt;&lt;publisher&gt;G3: Genes, Genomes, Genetics&lt;/publisher&gt;&lt;institution&gt;The Jackson Laboratory, Bar Harbor, Maine 04609.&lt;/institution&gt;&lt;number&gt;9&lt;/number&gt;&lt;subtype&gt;400&lt;/subtype&gt;&lt;endpage&gt;1633&lt;/endpage&gt;&lt;bundle&gt;&lt;publication&gt;&lt;title&gt;G3 (Bethesda, Md.)&lt;/title&gt;&lt;type&gt;-100&lt;/type&gt;&lt;subtype&gt;-100&lt;/subtype&gt;&lt;uuid&gt;888C4567-9819-44E4-918B-3484950B1B39&lt;/uuid&gt;&lt;/publication&gt;&lt;/bundle&gt;&lt;authors&gt;&lt;author&gt;&lt;firstName&gt;Daniel&lt;/firstName&gt;&lt;middleNames&gt;M&lt;/middleNames&gt;&lt;lastName&gt;Gatti&lt;/lastName&gt;&lt;/author&gt;&lt;author&gt;&lt;firstName&gt;Karen&lt;/firstName&gt;&lt;middleNames&gt;L&lt;/middleNames&gt;&lt;lastName&gt;Svenson&lt;/lastName&gt;&lt;/author&gt;&lt;author&gt;&lt;firstName&gt;Andrey&lt;/firstName&gt;&lt;lastName&gt;Shabalin&lt;/lastName&gt;&lt;/author&gt;&lt;author&gt;&lt;firstName&gt;Long-Yang&lt;/firstName&gt;&lt;lastName&gt;Wu&lt;/lastName&gt;&lt;/author&gt;&lt;author&gt;&lt;firstName&gt;William&lt;/firstName&gt;&lt;lastName&gt;Valdar&lt;/lastName&gt;&lt;/author&gt;&lt;author&gt;&lt;firstName&gt;Petr&lt;/firstName&gt;&lt;lastName&gt;Simecek&lt;/lastName&gt;&lt;/author&gt;&lt;author&gt;&lt;firstName&gt;Neal&lt;/firstName&gt;&lt;lastName&gt;Goodwin&lt;/lastName&gt;&lt;/author&gt;&lt;author&gt;&lt;firstName&gt;Riyan&lt;/firstName&gt;&lt;lastName&gt;Cheng&lt;/lastName&gt;&lt;/author&gt;&lt;author&gt;&lt;firstName&gt;Daniel&lt;/firstName&gt;&lt;lastName&gt;Pomp&lt;/lastName&gt;&lt;/author&gt;&lt;author&gt;&lt;firstName&gt;Abraham&lt;/firstName&gt;&lt;lastName&gt;Palmer&lt;/lastName&gt;&lt;/author&gt;&lt;author&gt;&lt;firstName&gt;Elissa&lt;/firstName&gt;&lt;middleNames&gt;J&lt;/middleNames&gt;&lt;lastName&gt;Chesler&lt;/lastName&gt;&lt;/author&gt;&lt;author&gt;&lt;firstName&gt;Karl&lt;/firstName&gt;&lt;middleNames&gt;W&lt;/middleNames&gt;&lt;lastName&gt;Broman&lt;/lastName&gt;&lt;/author&gt;&lt;author&gt;&lt;firstName&gt;Gary&lt;/firstName&gt;&lt;middleNames&gt;A&lt;/middleNames&gt;&lt;lastName&gt;Churchill&lt;/lastName&gt;&lt;/author&gt;&lt;/authors&gt;&lt;/publication&gt;&lt;/publications&gt;&lt;cites&gt;&lt;/cites&gt;&lt;/citation&gt;</w:instrText>
+        <w:instrText xml:space="preserve"> ADDIN PAPERS2_CITATIONS &lt;citation&gt;&lt;uuid&gt;E4B980E7-A164-4FD3-9DB3-ED4937BE2916&lt;/uuid&gt;&lt;priority&gt;0&lt;/priority&gt;&lt;publications&gt;&lt;publication&gt;&lt;uuid&gt;0BB50C0F-4775-40CB-9850-819F3F374552&lt;/uuid&gt;&lt;volume&gt;4&lt;/volume&gt;&lt;doi&gt;10.1534/g3.114.013748&lt;/doi&gt;&lt;startpage&gt;1623&lt;/startpage&gt;&lt;publication_date&gt;99201409181200000000222000&lt;/publication_date&gt;&lt;url&gt;http://g3journal.org/cgi/doi/10.1534/g3.114.013748&lt;/url&gt;&lt;type&gt;400&lt;/type&gt;&lt;title&gt;Quantitative trait locus mapping methods for diversity outbred mice.&lt;/title&gt;&lt;publisher&gt;G3: Genes, Genomes, Genetics&lt;/publisher&gt;&lt;institution&gt;The Jackson Laboratory, Bar Harbor, Maine 04609.&lt;/institution&gt;&lt;number&gt;9&lt;/number&gt;&lt;subtype&gt;400&lt;/subtype&gt;&lt;endpage&gt;1633&lt;/endpage&gt;&lt;bundle&gt;&lt;publication&gt;&lt;title&gt;G3 (Bethesda, Md.)&lt;/title&gt;&lt;type&gt;-100&lt;/type&gt;&lt;subtype&gt;-100&lt;/subtype&gt;&lt;uuid&gt;888C4567-9819-44E4-918B-3484950B1B39&lt;/uuid&gt;&lt;/publication&gt;&lt;/bundle&gt;&lt;authors&gt;&lt;author&gt;&lt;firstName&gt;Daniel&lt;/firstName&gt;&lt;middleNames&gt;M&lt;/middleNames&gt;&lt;lastName&gt;Gatti&lt;/lastName&gt;&lt;/author&gt;&lt;author&gt;&lt;firstName&gt;Karen&lt;/firstName&gt;&lt;middleNames&gt;L&lt;/middleNames&gt;&lt;lastName&gt;Svenson&lt;/lastName&gt;&lt;/author&gt;&lt;author&gt;&lt;firstName&gt;Andrey&lt;/firstName&gt;&lt;lastName&gt;Shabalin&lt;/lastName&gt;&lt;/author&gt;&lt;author&gt;&lt;firstName&gt;Long-Yang&lt;/firstName&gt;&lt;lastName&gt;Wu&lt;/lastName&gt;&lt;/author&gt;&lt;author&gt;&lt;firstName&gt;William&lt;/firstName&gt;&lt;lastName&gt;Valdar&lt;/lastName&gt;&lt;/author&gt;&lt;author&gt;&lt;firstName&gt;Petr&lt;/firstName&gt;&lt;lastName&gt;Simecek&lt;/lastName&gt;&lt;/author&gt;&lt;author&gt;&lt;firstName&gt;Neal&lt;/firstName&gt;&lt;lastName&gt;Goodwin&lt;/lastName&gt;&lt;/author&gt;&lt;author&gt;&lt;firstName&gt;Riyan&lt;/firstName&gt;&lt;lastName&gt;Cheng&lt;/lastName&gt;&lt;/author&gt;&lt;author&gt;&lt;firstName&gt;Daniel&lt;/firstName&gt;&lt;lastName&gt;Pomp&lt;/lastName&gt;&lt;/author&gt;&lt;author&gt;&lt;firstName&gt;Abraham&lt;/firstName&gt;&lt;lastName&gt;Palmer&lt;/lastName&gt;&lt;/author&gt;&lt;author&gt;&lt;firstName&gt;Elissa&lt;/firstName&gt;&lt;middleNames&gt;J&lt;/middleNames&gt;&lt;lastName&gt;Chesler&lt;/lastName&gt;&lt;/author&gt;&lt;author&gt;&lt;firstName&gt;Karl&lt;/firstName&gt;&lt;middleNames&gt;W&lt;/middleNames&gt;&lt;lastName&gt;Broman&lt;/lastName&gt;&lt;/author&gt;&lt;author&gt;&lt;firstName&gt;Gary&lt;/firstName&gt;&lt;middleNames&gt;A&lt;/middleNames&gt;&lt;lastName&gt;Churchill&lt;/lastName&gt;&lt;/author&gt;&lt;/authors&gt;&lt;/publication&gt;&lt;/publications&gt;&lt;cites&gt;&lt;/cites&gt;&lt;/citation&gt;</w:instrText>
       </w:r>
       <w:r>
         <w:rPr>
@@ -2525,8 +2532,9 @@
       <w:r>
         <w:rPr>
           <w:rFonts w:ascii="Times" w:hAnsi="Times" w:cs="Times"/>
-        </w:rPr>
-        <w:t>{Gatti:2014ko}</w:t>
+          <w:vertAlign w:val="superscript"/>
+        </w:rPr>
+        <w:t>2</w:t>
       </w:r>
       <w:r>
         <w:rPr>
@@ -2604,7 +2612,14 @@
         <w:rPr>
           <w:rFonts w:ascii="Times" w:hAnsi="Times" w:cs="Times"/>
         </w:rPr>
-        <w:t xml:space="preserve">We were able to confirm 13 samples that were closely related to each other, 11 of which was due to sample switching with another </w:t>
+        <w:t xml:space="preserve">We were able to confirm 13 samples that were closely related to each other, 11 of which was </w:t>
+      </w:r>
+      <w:r>
+        <w:rPr>
+          <w:rFonts w:ascii="Times" w:hAnsi="Times" w:cs="Times"/>
+        </w:rPr>
+        <w:lastRenderedPageBreak/>
+        <w:t xml:space="preserve">due to sample switching with another </w:t>
       </w:r>
       <w:proofErr w:type="spellStart"/>
       <w:r>
@@ -2734,7 +2749,7 @@
         <w:rPr>
           <w:rFonts w:ascii="Times" w:hAnsi="Times" w:cs="Times"/>
         </w:rPr>
-        <w:instrText xml:space="preserve"> ADDIN PAPERS2_CITATIONS &lt;citation&gt;&lt;uuid&gt;FB51019A-6D33-47A7-AF62-7C54BA684E77&lt;/uuid&gt;&lt;priority&gt;0&lt;/priority&gt;&lt;publications&gt;&lt;publication&gt;&lt;uuid&gt;0BB50C0F-4775-40CB-9850-819F3F374552&lt;/uuid&gt;&lt;volume&gt;4&lt;/volume&gt;&lt;doi&gt;10.1534/g3.114.013748&lt;/doi&gt;&lt;startpage&gt;1623&lt;/startpage&gt;&lt;publication_date&gt;99201409181200000000222000&lt;/publication_date&gt;&lt;url&gt;http://g3journal.org/cgi/doi/10.1534/g3.114.013748&lt;/url&gt;&lt;type&gt;400&lt;/type&gt;&lt;title&gt;Quantitative trait locus mapping methods for diversity outbred mice.&lt;/title&gt;&lt;publisher&gt;G3: Genes, Genomes, Genetics&lt;/publisher&gt;&lt;institution&gt;The Jackson Laboratory, Bar Harbor, Maine 04609.&lt;/institution&gt;&lt;number&gt;9&lt;/number&gt;&lt;subtype&gt;400&lt;/subtype&gt;&lt;endpage&gt;1633&lt;/endpage&gt;&lt;bundle&gt;&lt;publication&gt;&lt;title&gt;G3 (Bethesda, Md.)&lt;/title&gt;&lt;type&gt;-100&lt;/type&gt;&lt;subtype&gt;-100&lt;/subtype&gt;&lt;uuid&gt;888C4567-9819-44E4-918B-3484950B1B39&lt;/uuid&gt;&lt;/publication&gt;&lt;/bundle&gt;&lt;authors&gt;&lt;author&gt;&lt;firstName&gt;Daniel&lt;/firstName&gt;&lt;middleNames&gt;M&lt;/middleNames&gt;&lt;lastName&gt;Gatti&lt;/lastName&gt;&lt;/author&gt;&lt;author&gt;&lt;firstName&gt;Karen&lt;/firstName&gt;&lt;middleNames&gt;L&lt;/middleNames&gt;&lt;lastName&gt;Svenson&lt;/lastName&gt;&lt;/author&gt;&lt;author&gt;&lt;firstName&gt;Andrey&lt;/firstName&gt;&lt;lastName&gt;Shabalin&lt;/lastName&gt;&lt;/author&gt;&lt;author&gt;&lt;firstName&gt;Long-Yang&lt;/firstName&gt;&lt;lastName&gt;Wu&lt;/lastName&gt;&lt;/author&gt;&lt;author&gt;&lt;firstName&gt;William&lt;/firstName&gt;&lt;lastName&gt;Valdar&lt;/lastName&gt;&lt;/author&gt;&lt;author&gt;&lt;firstName&gt;Petr&lt;/firstName&gt;&lt;lastName&gt;Simecek&lt;/lastName&gt;&lt;/author&gt;&lt;author&gt;&lt;firstName&gt;Neal&lt;/firstName&gt;&lt;lastName&gt;Goodwin&lt;/lastName&gt;&lt;/author&gt;&lt;author&gt;&lt;firstName&gt;Riyan&lt;/firstName&gt;&lt;lastName&gt;Cheng&lt;/lastName&gt;&lt;/author&gt;&lt;author&gt;&lt;firstName&gt;Daniel&lt;/firstName&gt;&lt;lastName&gt;Pomp&lt;/lastName&gt;&lt;/author&gt;&lt;author&gt;&lt;firstName&gt;Abraham&lt;/firstName&gt;&lt;lastName&gt;Palmer&lt;/lastName&gt;&lt;/author&gt;&lt;author&gt;&lt;firstName&gt;Elissa&lt;/firstName&gt;&lt;middleNames&gt;J&lt;/middleNames&gt;&lt;lastName&gt;Chesler&lt;/lastName&gt;&lt;/author&gt;&lt;author&gt;&lt;firstName&gt;Karl&lt;/firstName&gt;&lt;middleNames&gt;W&lt;/middleNames&gt;&lt;lastName&gt;Broman&lt;/lastName&gt;&lt;/author&gt;&lt;author&gt;&lt;firstName&gt;Gary&lt;/firstName&gt;&lt;middleNames&gt;A&lt;/middleNames&gt;&lt;lastName&gt;Churchill&lt;/lastName&gt;&lt;/author&gt;&lt;/authors&gt;&lt;/publication&gt;&lt;/publications&gt;&lt;cites&gt;&lt;/cites&gt;&lt;/citation&gt;</w:instrText>
+        <w:instrText xml:space="preserve"> ADDIN PAPERS2_CITATIONS &lt;citation&gt;&lt;uuid&gt;A067FA60-3F4D-420F-B574-6466B1E32618&lt;/uuid&gt;&lt;priority&gt;0&lt;/priority&gt;&lt;publications&gt;&lt;publication&gt;&lt;uuid&gt;0BB50C0F-4775-40CB-9850-819F3F374552&lt;/uuid&gt;&lt;volume&gt;4&lt;/volume&gt;&lt;doi&gt;10.1534/g3.114.013748&lt;/doi&gt;&lt;startpage&gt;1623&lt;/startpage&gt;&lt;publication_date&gt;99201409181200000000222000&lt;/publication_date&gt;&lt;url&gt;http://g3journal.org/cgi/doi/10.1534/g3.114.013748&lt;/url&gt;&lt;type&gt;400&lt;/type&gt;&lt;title&gt;Quantitative trait locus mapping methods for diversity outbred mice.&lt;/title&gt;&lt;publisher&gt;G3: Genes, Genomes, Genetics&lt;/publisher&gt;&lt;institution&gt;The Jackson Laboratory, Bar Harbor, Maine 04609.&lt;/institution&gt;&lt;number&gt;9&lt;/number&gt;&lt;subtype&gt;400&lt;/subtype&gt;&lt;endpage&gt;1633&lt;/endpage&gt;&lt;bundle&gt;&lt;publication&gt;&lt;title&gt;G3 (Bethesda, Md.)&lt;/title&gt;&lt;type&gt;-100&lt;/type&gt;&lt;subtype&gt;-100&lt;/subtype&gt;&lt;uuid&gt;888C4567-9819-44E4-918B-3484950B1B39&lt;/uuid&gt;&lt;/publication&gt;&lt;/bundle&gt;&lt;authors&gt;&lt;author&gt;&lt;firstName&gt;Daniel&lt;/firstName&gt;&lt;middleNames&gt;M&lt;/middleNames&gt;&lt;lastName&gt;Gatti&lt;/lastName&gt;&lt;/author&gt;&lt;author&gt;&lt;firstName&gt;Karen&lt;/firstName&gt;&lt;middleNames&gt;L&lt;/middleNames&gt;&lt;lastName&gt;Svenson&lt;/lastName&gt;&lt;/author&gt;&lt;author&gt;&lt;firstName&gt;Andrey&lt;/firstName&gt;&lt;lastName&gt;Shabalin&lt;/lastName&gt;&lt;/author&gt;&lt;author&gt;&lt;firstName&gt;Long-Yang&lt;/firstName&gt;&lt;lastName&gt;Wu&lt;/lastName&gt;&lt;/author&gt;&lt;author&gt;&lt;firstName&gt;William&lt;/firstName&gt;&lt;lastName&gt;Valdar&lt;/lastName&gt;&lt;/author&gt;&lt;author&gt;&lt;firstName&gt;Petr&lt;/firstName&gt;&lt;lastName&gt;Simecek&lt;/lastName&gt;&lt;/author&gt;&lt;author&gt;&lt;firstName&gt;Neal&lt;/firstName&gt;&lt;lastName&gt;Goodwin&lt;/lastName&gt;&lt;/author&gt;&lt;author&gt;&lt;firstName&gt;Riyan&lt;/firstName&gt;&lt;lastName&gt;Cheng&lt;/lastName&gt;&lt;/author&gt;&lt;author&gt;&lt;firstName&gt;Daniel&lt;/firstName&gt;&lt;lastName&gt;Pomp&lt;/lastName&gt;&lt;/author&gt;&lt;author&gt;&lt;firstName&gt;Abraham&lt;/firstName&gt;&lt;lastName&gt;Palmer&lt;/lastName&gt;&lt;/author&gt;&lt;author&gt;&lt;firstName&gt;Elissa&lt;/firstName&gt;&lt;middleNames&gt;J&lt;/middleNames&gt;&lt;lastName&gt;Chesler&lt;/lastName&gt;&lt;/author&gt;&lt;author&gt;&lt;firstName&gt;Karl&lt;/firstName&gt;&lt;middleNames&gt;W&lt;/middleNames&gt;&lt;lastName&gt;Broman&lt;/lastName&gt;&lt;/author&gt;&lt;author&gt;&lt;firstName&gt;Gary&lt;/firstName&gt;&lt;middleNames&gt;A&lt;/middleNames&gt;&lt;lastName&gt;Churchill&lt;/lastName&gt;&lt;/author&gt;&lt;/authors&gt;&lt;/publication&gt;&lt;/publications&gt;&lt;cites&gt;&lt;/cites&gt;&lt;/citation&gt;</w:instrText>
       </w:r>
       <w:r>
         <w:rPr>
@@ -2745,8 +2760,9 @@
       <w:r>
         <w:rPr>
           <w:rFonts w:ascii="Times" w:hAnsi="Times" w:cs="Times"/>
-        </w:rPr>
-        <w:t>{Gatti:2014ko}</w:t>
+          <w:vertAlign w:val="superscript"/>
+        </w:rPr>
+        <w:t>2</w:t>
       </w:r>
       <w:r>
         <w:rPr>
@@ -3144,6 +3160,235 @@
           <w:rFonts w:ascii="Times New Roman" w:hAnsi="Times New Roman" w:cs="Times New Roman"/>
         </w:rPr>
       </w:pPr>
+    </w:p>
+    <w:p>
+      <w:pPr>
+        <w:rPr>
+          <w:rFonts w:ascii="Times New Roman" w:hAnsi="Times New Roman" w:cs="Times New Roman"/>
+        </w:rPr>
+      </w:pPr>
+    </w:p>
+    <w:p>
+      <w:pPr>
+        <w:widowControl w:val="0"/>
+        <w:tabs>
+          <w:tab w:val="left" w:pos="480"/>
+        </w:tabs>
+        <w:autoSpaceDE w:val="0"/>
+        <w:autoSpaceDN w:val="0"/>
+        <w:adjustRightInd w:val="0"/>
+        <w:spacing w:after="240"/>
+        <w:ind w:left="480" w:hanging="480"/>
+        <w:rPr>
+          <w:rFonts w:ascii="Times New Roman" w:hAnsi="Times New Roman" w:cs="Times New Roman"/>
+        </w:rPr>
+      </w:pPr>
+      <w:r>
+        <w:rPr>
+          <w:rFonts w:ascii="Times New Roman" w:hAnsi="Times New Roman" w:cs="Times New Roman"/>
+        </w:rPr>
+        <w:fldChar w:fldCharType="begin"/>
+      </w:r>
+      <w:r>
+        <w:rPr>
+          <w:rFonts w:ascii="Times New Roman" w:hAnsi="Times New Roman" w:cs="Times New Roman"/>
+        </w:rPr>
+        <w:instrText xml:space="preserve"> ADDIN PAPERS2_CITATIONS &lt;papers2_bibliography/&gt;</w:instrText>
+      </w:r>
+      <w:r>
+        <w:rPr>
+          <w:rFonts w:ascii="Times New Roman" w:hAnsi="Times New Roman" w:cs="Times New Roman"/>
+        </w:rPr>
+        <w:fldChar w:fldCharType="separate"/>
+      </w:r>
+      <w:r>
+        <w:rPr>
+          <w:rFonts w:ascii="Times New Roman" w:hAnsi="Times New Roman" w:cs="Times New Roman"/>
+        </w:rPr>
+        <w:t>1.</w:t>
+      </w:r>
+      <w:r>
+        <w:rPr>
+          <w:rFonts w:ascii="Times New Roman" w:hAnsi="Times New Roman" w:cs="Times New Roman"/>
+        </w:rPr>
+        <w:tab/>
+        <w:t xml:space="preserve">Hall JE, Guyton AC, Farr BM: A single-injection method for measuring glomerular filtration rate. </w:t>
+      </w:r>
+      <w:r>
+        <w:rPr>
+          <w:rFonts w:ascii="Times New Roman" w:hAnsi="Times New Roman" w:cs="Times New Roman"/>
+          <w:i/>
+          <w:iCs/>
+        </w:rPr>
+        <w:t>Am. J. Physiol.</w:t>
+      </w:r>
+      <w:r>
+        <w:rPr>
+          <w:rFonts w:ascii="Times New Roman" w:hAnsi="Times New Roman" w:cs="Times New Roman"/>
+        </w:rPr>
+        <w:t xml:space="preserve"> 232: F72–6, 1977</w:t>
+      </w:r>
+    </w:p>
+    <w:p>
+      <w:pPr>
+        <w:widowControl w:val="0"/>
+        <w:tabs>
+          <w:tab w:val="left" w:pos="480"/>
+        </w:tabs>
+        <w:autoSpaceDE w:val="0"/>
+        <w:autoSpaceDN w:val="0"/>
+        <w:adjustRightInd w:val="0"/>
+        <w:spacing w:after="240"/>
+        <w:ind w:left="480" w:hanging="480"/>
+        <w:rPr>
+          <w:rFonts w:ascii="Times New Roman" w:hAnsi="Times New Roman" w:cs="Times New Roman"/>
+        </w:rPr>
+      </w:pPr>
+      <w:r>
+        <w:rPr>
+          <w:rFonts w:ascii="Times New Roman" w:hAnsi="Times New Roman" w:cs="Times New Roman"/>
+        </w:rPr>
+        <w:t>2.</w:t>
+      </w:r>
+      <w:r>
+        <w:rPr>
+          <w:rFonts w:ascii="Times New Roman" w:hAnsi="Times New Roman" w:cs="Times New Roman"/>
+        </w:rPr>
+        <w:tab/>
+      </w:r>
+      <w:proofErr w:type="spellStart"/>
+      <w:r>
+        <w:rPr>
+          <w:rFonts w:ascii="Times New Roman" w:hAnsi="Times New Roman" w:cs="Times New Roman"/>
+        </w:rPr>
+        <w:t>Gatti</w:t>
+      </w:r>
+      <w:proofErr w:type="spellEnd"/>
+      <w:r>
+        <w:rPr>
+          <w:rFonts w:ascii="Times New Roman" w:hAnsi="Times New Roman" w:cs="Times New Roman"/>
+        </w:rPr>
+        <w:t xml:space="preserve"> DM, </w:t>
+      </w:r>
+      <w:proofErr w:type="spellStart"/>
+      <w:r>
+        <w:rPr>
+          <w:rFonts w:ascii="Times New Roman" w:hAnsi="Times New Roman" w:cs="Times New Roman"/>
+        </w:rPr>
+        <w:t>Svenson</w:t>
+      </w:r>
+      <w:proofErr w:type="spellEnd"/>
+      <w:r>
+        <w:rPr>
+          <w:rFonts w:ascii="Times New Roman" w:hAnsi="Times New Roman" w:cs="Times New Roman"/>
+        </w:rPr>
+        <w:t xml:space="preserve"> KL, </w:t>
+      </w:r>
+      <w:proofErr w:type="spellStart"/>
+      <w:r>
+        <w:rPr>
+          <w:rFonts w:ascii="Times New Roman" w:hAnsi="Times New Roman" w:cs="Times New Roman"/>
+        </w:rPr>
+        <w:t>Shabalin</w:t>
+      </w:r>
+      <w:proofErr w:type="spellEnd"/>
+      <w:r>
+        <w:rPr>
+          <w:rFonts w:ascii="Times New Roman" w:hAnsi="Times New Roman" w:cs="Times New Roman"/>
+        </w:rPr>
+        <w:t xml:space="preserve"> A, Wu L-Y, </w:t>
+      </w:r>
+      <w:proofErr w:type="spellStart"/>
+      <w:r>
+        <w:rPr>
+          <w:rFonts w:ascii="Times New Roman" w:hAnsi="Times New Roman" w:cs="Times New Roman"/>
+        </w:rPr>
+        <w:t>Valdar</w:t>
+      </w:r>
+      <w:proofErr w:type="spellEnd"/>
+      <w:r>
+        <w:rPr>
+          <w:rFonts w:ascii="Times New Roman" w:hAnsi="Times New Roman" w:cs="Times New Roman"/>
+        </w:rPr>
+        <w:t xml:space="preserve"> W, </w:t>
+      </w:r>
+      <w:proofErr w:type="spellStart"/>
+      <w:r>
+        <w:rPr>
+          <w:rFonts w:ascii="Times New Roman" w:hAnsi="Times New Roman" w:cs="Times New Roman"/>
+        </w:rPr>
+        <w:t>Simecek</w:t>
+      </w:r>
+      <w:proofErr w:type="spellEnd"/>
+      <w:r>
+        <w:rPr>
+          <w:rFonts w:ascii="Times New Roman" w:hAnsi="Times New Roman" w:cs="Times New Roman"/>
+        </w:rPr>
+        <w:t xml:space="preserve"> P, Goodwin N, Cheng R, Pomp D, Palmer A, </w:t>
+      </w:r>
+      <w:proofErr w:type="spellStart"/>
+      <w:r>
+        <w:rPr>
+          <w:rFonts w:ascii="Times New Roman" w:hAnsi="Times New Roman" w:cs="Times New Roman"/>
+        </w:rPr>
+        <w:t>Chesler</w:t>
+      </w:r>
+      <w:proofErr w:type="spellEnd"/>
+      <w:r>
+        <w:rPr>
+          <w:rFonts w:ascii="Times New Roman" w:hAnsi="Times New Roman" w:cs="Times New Roman"/>
+        </w:rPr>
+        <w:t xml:space="preserve"> EJ, Broman KW, Churchill GA: Quantitative trait locus mapping methods for diversity outbred mice. </w:t>
+      </w:r>
+      <w:r>
+        <w:rPr>
+          <w:rFonts w:ascii="Times New Roman" w:hAnsi="Times New Roman" w:cs="Times New Roman"/>
+          <w:i/>
+          <w:iCs/>
+        </w:rPr>
+        <w:t>G3 (Bethesda)</w:t>
+      </w:r>
+      <w:r>
+        <w:rPr>
+          <w:rFonts w:ascii="Times New Roman" w:hAnsi="Times New Roman" w:cs="Times New Roman"/>
+        </w:rPr>
+        <w:t xml:space="preserve"> 4: 1623–1633, 2014</w:t>
+      </w:r>
+    </w:p>
+    <w:p>
+      <w:pPr>
+        <w:widowControl w:val="0"/>
+        <w:tabs>
+          <w:tab w:val="left" w:pos="560"/>
+          <w:tab w:val="left" w:pos="1120"/>
+          <w:tab w:val="left" w:pos="1680"/>
+          <w:tab w:val="left" w:pos="2240"/>
+          <w:tab w:val="left" w:pos="2800"/>
+          <w:tab w:val="left" w:pos="3360"/>
+          <w:tab w:val="left" w:pos="3920"/>
+          <w:tab w:val="left" w:pos="4480"/>
+          <w:tab w:val="left" w:pos="5040"/>
+          <w:tab w:val="left" w:pos="5600"/>
+          <w:tab w:val="left" w:pos="6160"/>
+          <w:tab w:val="left" w:pos="6720"/>
+        </w:tabs>
+        <w:autoSpaceDE w:val="0"/>
+        <w:autoSpaceDN w:val="0"/>
+        <w:adjustRightInd w:val="0"/>
+        <w:ind w:left="400" w:hanging="400"/>
+        <w:rPr>
+          <w:rFonts w:ascii="Times New Roman" w:hAnsi="Times New Roman" w:cs="Times New Roman"/>
+        </w:rPr>
+      </w:pPr>
+      <w:r>
+        <w:rPr>
+          <w:rFonts w:ascii="Times New Roman" w:hAnsi="Times New Roman" w:cs="Times New Roman"/>
+        </w:rPr>
+        <w:lastRenderedPageBreak/>
+        <w:fldChar w:fldCharType="end"/>
+      </w:r>
+      <w:bookmarkStart w:id="0" w:name="_GoBack"/>
+      <w:bookmarkEnd w:id="0"/>
     </w:p>
     <w:sectPr>
       <w:pgSz w:w="12240" w:h="15840"/>
@@ -3739,6 +3984,7 @@
   <w:style w:type="character" w:default="1" w:styleId="DefaultParagraphFont">
     <w:name w:val="Default Paragraph Font"/>
     <w:uiPriority w:val="1"/>
+    <w:semiHidden/>
     <w:unhideWhenUsed/>
   </w:style>
   <w:style w:type="table" w:default="1" w:styleId="TableNormal">
@@ -3993,6 +4239,7 @@
   <w:style w:type="character" w:default="1" w:styleId="DefaultParagraphFont">
     <w:name w:val="Default Paragraph Font"/>
     <w:uiPriority w:val="1"/>
+    <w:semiHidden/>
     <w:unhideWhenUsed/>
   </w:style>
   <w:style w:type="table" w:default="1" w:styleId="TableNormal">

</xml_diff>

<commit_message>
pick up later in March
</commit_message>
<xml_diff>
--- a/Manuscript/Col4a5_man_supp_methods.docx
+++ b/Manuscript/Col4a5_man_supp_methods.docx
@@ -906,7 +906,15 @@
         <w:rPr>
           <w:rFonts w:ascii="Times" w:hAnsi="Times" w:cs="Times"/>
         </w:rPr>
-        <w:t xml:space="preserve">GFR was determined using the initial fluorescent intensity, which was measured using a time 0 serum with added FITC-inulin corrected for dilution factor, divided by the area under the curve. </w:t>
+        <w:t>GFR was determined using the</w:t>
+      </w:r>
+      <w:bookmarkStart w:id="0" w:name="_GoBack"/>
+      <w:bookmarkEnd w:id="0"/>
+      <w:r>
+        <w:rPr>
+          <w:rFonts w:ascii="Times" w:hAnsi="Times" w:cs="Times"/>
+        </w:rPr>
+        <w:t xml:space="preserve"> initial fluorescent intensity, which was measured using a time 0 serum with added FITC-inulin corrected for dilution factor, divided by the area under the curve. </w:t>
       </w:r>
       <w:r>
         <w:rPr>
@@ -1717,14 +1725,7 @@
         <w:rPr>
           <w:rFonts w:ascii="Times" w:hAnsi="Times" w:cs="Times"/>
         </w:rPr>
-        <w:t xml:space="preserve"> et al., has developed a hidden Markov </w:t>
-      </w:r>
-      <w:r>
-        <w:rPr>
-          <w:rFonts w:ascii="Times" w:hAnsi="Times" w:cs="Times"/>
-        </w:rPr>
-        <w:lastRenderedPageBreak/>
-        <w:t>model to reconstruct the diplotypes by generating a probabilistic estimate of the diplotype state at each SNP marker locus for all 200 animals</w:t>
+        <w:t xml:space="preserve"> et al., has developed a hidden Markov model to reconstruct the diplotypes by generating a probabilistic estimate of the diplotype state at each SNP marker locus for all 200 animals</w:t>
       </w:r>
       <w:r>
         <w:rPr>
@@ -2287,26 +2288,28 @@
       <w:r>
         <w:rPr>
           <w:rFonts w:ascii="Times" w:hAnsi="Times" w:cs="Times"/>
+          <w:highlight w:val="yellow"/>
         </w:rPr>
         <w:t xml:space="preserve">manuscript in </w:t>
       </w:r>
-      <w:proofErr w:type="spellStart"/>
-      <w:r>
-        <w:rPr>
-          <w:rFonts w:ascii="Times" w:hAnsi="Times" w:cs="Times"/>
-        </w:rPr>
-        <w:t>preperation</w:t>
-      </w:r>
-      <w:proofErr w:type="spellEnd"/>
-      <w:r>
-        <w:rPr>
-          <w:rFonts w:ascii="Times" w:hAnsi="Times" w:cs="Times"/>
+      <w:r>
+        <w:rPr>
+          <w:rFonts w:ascii="Times" w:hAnsi="Times" w:cs="Times"/>
+          <w:highlight w:val="yellow"/>
+        </w:rPr>
+        <w:t>preparation</w:t>
+      </w:r>
+      <w:r>
+        <w:rPr>
+          <w:rFonts w:ascii="Times" w:hAnsi="Times" w:cs="Times"/>
+          <w:highlight w:val="yellow"/>
         </w:rPr>
         <w:t>)</w:t>
       </w:r>
       <w:r>
         <w:rPr>
           <w:rFonts w:ascii="Times" w:hAnsi="Times" w:cs="Times"/>
+          <w:highlight w:val="yellow"/>
         </w:rPr>
         <w:t>.</w:t>
       </w:r>
@@ -2612,14 +2615,7 @@
         <w:rPr>
           <w:rFonts w:ascii="Times" w:hAnsi="Times" w:cs="Times"/>
         </w:rPr>
-        <w:t xml:space="preserve">We were able to confirm 13 samples that were closely related to each other, 11 of which was </w:t>
-      </w:r>
-      <w:r>
-        <w:rPr>
-          <w:rFonts w:ascii="Times" w:hAnsi="Times" w:cs="Times"/>
-        </w:rPr>
-        <w:lastRenderedPageBreak/>
-        <w:t xml:space="preserve">due to sample switching with another </w:t>
+        <w:t xml:space="preserve">We were able to confirm 13 samples that were closely related to each other, 11 of which was due to sample switching with another </w:t>
       </w:r>
       <w:proofErr w:type="spellStart"/>
       <w:r>
@@ -2968,20 +2964,12 @@
         </w:rPr>
         <w:t xml:space="preserve"> </w:t>
       </w:r>
-      <w:proofErr w:type="spellStart"/>
       <w:r>
         <w:rPr>
           <w:rFonts w:ascii="Times" w:hAnsi="Times" w:cs="Times"/>
         </w:rPr>
         <w:t>models</w:t>
       </w:r>
-      <w:r>
-        <w:rPr>
-          <w:rFonts w:ascii="Times" w:hAnsi="Times" w:cs="Times"/>
-        </w:rPr>
-        <w:t>s</w:t>
-      </w:r>
-      <w:proofErr w:type="spellEnd"/>
       <w:r>
         <w:rPr>
           <w:rFonts w:ascii="Times" w:hAnsi="Times" w:cs="Times"/>
@@ -3255,90 +3243,7 @@
           <w:rFonts w:ascii="Times New Roman" w:hAnsi="Times New Roman" w:cs="Times New Roman"/>
         </w:rPr>
         <w:tab/>
-      </w:r>
-      <w:proofErr w:type="spellStart"/>
-      <w:r>
-        <w:rPr>
-          <w:rFonts w:ascii="Times New Roman" w:hAnsi="Times New Roman" w:cs="Times New Roman"/>
-        </w:rPr>
-        <w:t>Gatti</w:t>
-      </w:r>
-      <w:proofErr w:type="spellEnd"/>
-      <w:r>
-        <w:rPr>
-          <w:rFonts w:ascii="Times New Roman" w:hAnsi="Times New Roman" w:cs="Times New Roman"/>
-        </w:rPr>
-        <w:t xml:space="preserve"> DM, </w:t>
-      </w:r>
-      <w:proofErr w:type="spellStart"/>
-      <w:r>
-        <w:rPr>
-          <w:rFonts w:ascii="Times New Roman" w:hAnsi="Times New Roman" w:cs="Times New Roman"/>
-        </w:rPr>
-        <w:t>Svenson</w:t>
-      </w:r>
-      <w:proofErr w:type="spellEnd"/>
-      <w:r>
-        <w:rPr>
-          <w:rFonts w:ascii="Times New Roman" w:hAnsi="Times New Roman" w:cs="Times New Roman"/>
-        </w:rPr>
-        <w:t xml:space="preserve"> KL, </w:t>
-      </w:r>
-      <w:proofErr w:type="spellStart"/>
-      <w:r>
-        <w:rPr>
-          <w:rFonts w:ascii="Times New Roman" w:hAnsi="Times New Roman" w:cs="Times New Roman"/>
-        </w:rPr>
-        <w:t>Shabalin</w:t>
-      </w:r>
-      <w:proofErr w:type="spellEnd"/>
-      <w:r>
-        <w:rPr>
-          <w:rFonts w:ascii="Times New Roman" w:hAnsi="Times New Roman" w:cs="Times New Roman"/>
-        </w:rPr>
-        <w:t xml:space="preserve"> A, Wu L-Y, </w:t>
-      </w:r>
-      <w:proofErr w:type="spellStart"/>
-      <w:r>
-        <w:rPr>
-          <w:rFonts w:ascii="Times New Roman" w:hAnsi="Times New Roman" w:cs="Times New Roman"/>
-        </w:rPr>
-        <w:t>Valdar</w:t>
-      </w:r>
-      <w:proofErr w:type="spellEnd"/>
-      <w:r>
-        <w:rPr>
-          <w:rFonts w:ascii="Times New Roman" w:hAnsi="Times New Roman" w:cs="Times New Roman"/>
-        </w:rPr>
-        <w:t xml:space="preserve"> W, </w:t>
-      </w:r>
-      <w:proofErr w:type="spellStart"/>
-      <w:r>
-        <w:rPr>
-          <w:rFonts w:ascii="Times New Roman" w:hAnsi="Times New Roman" w:cs="Times New Roman"/>
-        </w:rPr>
-        <w:t>Simecek</w:t>
-      </w:r>
-      <w:proofErr w:type="spellEnd"/>
-      <w:r>
-        <w:rPr>
-          <w:rFonts w:ascii="Times New Roman" w:hAnsi="Times New Roman" w:cs="Times New Roman"/>
-        </w:rPr>
-        <w:t xml:space="preserve"> P, Goodwin N, Cheng R, Pomp D, Palmer A, </w:t>
-      </w:r>
-      <w:proofErr w:type="spellStart"/>
-      <w:r>
-        <w:rPr>
-          <w:rFonts w:ascii="Times New Roman" w:hAnsi="Times New Roman" w:cs="Times New Roman"/>
-        </w:rPr>
-        <w:t>Chesler</w:t>
-      </w:r>
-      <w:proofErr w:type="spellEnd"/>
-      <w:r>
-        <w:rPr>
-          <w:rFonts w:ascii="Times New Roman" w:hAnsi="Times New Roman" w:cs="Times New Roman"/>
-        </w:rPr>
-        <w:t xml:space="preserve"> EJ, Broman KW, Churchill GA: Quantitative trait locus mapping methods for diversity outbred mice. </w:t>
+        <w:t xml:space="preserve">Gatti DM, Svenson KL, Shabalin A, Wu L-Y, Valdar W, Simecek P, Goodwin N, Cheng R, Pomp D, Palmer A, Chesler EJ, Broman KW, Churchill GA: Quantitative trait locus mapping methods for diversity outbred mice. </w:t>
       </w:r>
       <w:r>
         <w:rPr>
@@ -3384,11 +3289,8 @@
         <w:rPr>
           <w:rFonts w:ascii="Times New Roman" w:hAnsi="Times New Roman" w:cs="Times New Roman"/>
         </w:rPr>
-        <w:lastRenderedPageBreak/>
         <w:fldChar w:fldCharType="end"/>
       </w:r>
-      <w:bookmarkStart w:id="0" w:name="_GoBack"/>
-      <w:bookmarkEnd w:id="0"/>
     </w:p>
     <w:sectPr>
       <w:pgSz w:w="12240" w:h="15840"/>

</xml_diff>